<commit_message>
Affichage d'une photo totalement fonctionnel (il reste à afficher les bonnes informations dans le détail) Ajout d'un converter pour l'affichage du nombre de j'aimes
</commit_message>
<xml_diff>
--- a/PictYours/Documents/Description de l'architecture.docx
+++ b/PictYours/Documents/Description de l'architecture.docx
@@ -25,19 +25,7 @@
           <w:szCs w:val="28"/>
           <w:lang w:eastAsia="fr-FR"/>
         </w:rPr>
-        <w:t xml:space="preserve">Description de </w:t>
-      </w:r>
-      <w:r>
-        <w:rPr>
-          <w:rFonts w:ascii="Arial" w:eastAsia="Times New Roman" w:hAnsi="Arial" w:cs="Arial"/>
-          <w:b/>
-          <w:bCs/>
-          <w:color w:val="000000"/>
-          <w:sz w:val="28"/>
-          <w:szCs w:val="28"/>
-          <w:lang w:eastAsia="fr-FR"/>
-        </w:rPr>
-        <w:t>l’architecture :</w:t>
+        <w:t>Description de l’architecture :</w:t>
       </w:r>
     </w:p>
     <w:p>
@@ -88,21 +76,7 @@
           <w:szCs w:val="24"/>
           <w:lang w:eastAsia="fr-FR"/>
         </w:rPr>
-        <w:t xml:space="preserve">Patrons de </w:t>
-      </w:r>
-      <w:r>
-        <w:rPr>
-          <w:rFonts w:ascii="Arial" w:eastAsia="Times New Roman" w:hAnsi="Arial" w:cs="Arial"/>
-          <w:b/>
-          <w:bCs/>
-          <w:i/>
-          <w:iCs/>
-          <w:color w:val="000000"/>
-          <w:sz w:val="24"/>
-          <w:szCs w:val="24"/>
-          <w:lang w:eastAsia="fr-FR"/>
-        </w:rPr>
-        <w:t>conceptions :</w:t>
+        <w:t>Patrons de conceptions :</w:t>
       </w:r>
     </w:p>
     <w:p>
@@ -600,88 +574,28 @@
           <w:szCs w:val="24"/>
           <w:lang w:eastAsia="fr-FR"/>
         </w:rPr>
-        <w:t xml:space="preserve">. Le principe est de créer une interface qui est implémentée différemment par les stratégies concrètes. Le contexte possède une référence vers une stratégie concrète à travers l’interface. Chaque fois qu’il veut lancer un algorithme, le contexte appelle la méthode d’exécution de l’objet stratégie associé. Le contexte ne sait pas comment la </w:t>
-      </w:r>
-      <w:r>
-        <w:rPr>
-          <w:rFonts w:ascii="Arial" w:eastAsia="Times New Roman" w:hAnsi="Arial" w:cs="Arial"/>
-          <w:color w:val="000000"/>
-          <w:sz w:val="24"/>
-          <w:szCs w:val="24"/>
-          <w:lang w:eastAsia="fr-FR"/>
-        </w:rPr>
-        <w:t>stratégie ne fonctionne ni</w:t>
-      </w:r>
-      <w:r>
-        <w:rPr>
-          <w:rFonts w:ascii="Arial" w:eastAsia="Times New Roman" w:hAnsi="Arial" w:cs="Arial"/>
-          <w:color w:val="000000"/>
-          <w:sz w:val="24"/>
-          <w:szCs w:val="24"/>
-          <w:lang w:eastAsia="fr-FR"/>
-        </w:rPr>
-        <w:t xml:space="preserve"> comment l’algorithme est lancé.</w:t>
-      </w:r>
-    </w:p>
-    <w:p>
-      <w:pPr>
-        <w:spacing w:after="0" w:line="240" w:lineRule="auto"/>
-        <w:rPr>
-          <w:rFonts w:ascii="Times New Roman" w:eastAsia="Times New Roman" w:hAnsi="Times New Roman" w:cs="Times New Roman"/>
-          <w:sz w:val="28"/>
-          <w:szCs w:val="28"/>
-          <w:lang w:eastAsia="fr-FR"/>
-        </w:rPr>
-      </w:pPr>
-      <w:r>
-        <w:rPr>
-          <w:rFonts w:ascii="Arial" w:eastAsia="Times New Roman" w:hAnsi="Arial" w:cs="Arial"/>
-          <w:color w:val="000000"/>
-          <w:sz w:val="24"/>
-          <w:szCs w:val="24"/>
-          <w:lang w:eastAsia="fr-FR"/>
-        </w:rPr>
-        <w:t xml:space="preserve">Dans notre projet, l’interface IPersistance sera implémenté par deux stratégies concrètes </w:t>
-      </w:r>
-      <w:r>
-        <w:rPr>
-          <w:rFonts w:ascii="Arial" w:eastAsia="Times New Roman" w:hAnsi="Arial" w:cs="Arial"/>
-          <w:color w:val="000000"/>
-          <w:sz w:val="24"/>
-          <w:szCs w:val="24"/>
-          <w:lang w:eastAsia="fr-FR"/>
-        </w:rPr>
-        <w:t>(JSON</w:t>
-      </w:r>
-      <w:r>
-        <w:rPr>
-          <w:rFonts w:ascii="Arial" w:eastAsia="Times New Roman" w:hAnsi="Arial" w:cs="Arial"/>
-          <w:color w:val="000000"/>
-          <w:sz w:val="24"/>
-          <w:szCs w:val="24"/>
-          <w:lang w:eastAsia="fr-FR"/>
-        </w:rPr>
-        <w:t xml:space="preserve"> et </w:t>
-      </w:r>
-      <w:r>
-        <w:rPr>
-          <w:rFonts w:ascii="Arial" w:eastAsia="Times New Roman" w:hAnsi="Arial" w:cs="Arial"/>
-          <w:color w:val="000000"/>
-          <w:sz w:val="24"/>
-          <w:szCs w:val="24"/>
-          <w:lang w:eastAsia="fr-FR"/>
-        </w:rPr>
-        <w:t>…)</w:t>
-      </w:r>
-      <w:r>
-        <w:rPr>
-          <w:rFonts w:ascii="Arial" w:eastAsia="Times New Roman" w:hAnsi="Arial" w:cs="Arial"/>
-          <w:color w:val="000000"/>
-          <w:sz w:val="24"/>
-          <w:szCs w:val="24"/>
-          <w:lang w:eastAsia="fr-FR"/>
-        </w:rPr>
-        <w:t>. Le contexte est notre Manager qui possède une référence vers une stratégie concrète à travers de l’interface IPersistance. Le Manager appelle une méthode </w:t>
+        <w:t>. Le principe est de créer une interface qui est implémentée différemment par les stratégies concrètes. Le contexte possède une référence vers une stratégie concrète à travers l’interface. Chaque fois qu’il veut lancer un algorithme, le contexte appelle la méthode d’exécution de l’objet stratégie associé. Le contexte ne sait pas comment la stratégie ne fonctionne ni comment l’algorithme est lancé.</w:t>
+      </w:r>
+    </w:p>
+    <w:p>
+      <w:pPr>
+        <w:spacing w:after="0" w:line="240" w:lineRule="auto"/>
+        <w:rPr>
+          <w:rFonts w:ascii="Times New Roman" w:eastAsia="Times New Roman" w:hAnsi="Times New Roman" w:cs="Times New Roman"/>
+          <w:sz w:val="28"/>
+          <w:szCs w:val="28"/>
+          <w:lang w:eastAsia="fr-FR"/>
+        </w:rPr>
+      </w:pPr>
+      <w:r>
+        <w:rPr>
+          <w:rFonts w:ascii="Arial" w:eastAsia="Times New Roman" w:hAnsi="Arial" w:cs="Arial"/>
+          <w:color w:val="000000"/>
+          <w:sz w:val="24"/>
+          <w:szCs w:val="24"/>
+          <w:lang w:eastAsia="fr-FR"/>
+        </w:rPr>
+        <w:t>Dans notre projet, l’interface IPersistance sera implémenté par deux stratégies concrètes (JSON et …). Le contexte est notre Manager qui possède une référence vers une stratégie concrète à travers de l’interface IPersistance. Le Manager appelle une méthode </w:t>
       </w:r>
     </w:p>
     <w:p>
@@ -704,7 +618,6 @@
         </w:rPr>
         <w:t>(</w:t>
       </w:r>
-      <w:proofErr w:type="gramStart"/>
       <w:r>
         <w:rPr>
           <w:rFonts w:ascii="Arial" w:eastAsia="Times New Roman" w:hAnsi="Arial" w:cs="Arial"/>
@@ -713,18 +626,7 @@
           <w:szCs w:val="24"/>
           <w:lang w:eastAsia="fr-FR"/>
         </w:rPr>
-        <w:t>à</w:t>
-      </w:r>
-      <w:proofErr w:type="gramEnd"/>
-      <w:r>
-        <w:rPr>
-          <w:rFonts w:ascii="Arial" w:eastAsia="Times New Roman" w:hAnsi="Arial" w:cs="Arial"/>
-          <w:color w:val="FF0000"/>
-          <w:sz w:val="24"/>
-          <w:szCs w:val="24"/>
-          <w:lang w:eastAsia="fr-FR"/>
-        </w:rPr>
-        <w:t xml:space="preserve"> compléter !!</w:t>
+        <w:t>à compléter !!</w:t>
       </w:r>
       <w:r>
         <w:rPr>
@@ -858,20 +760,7 @@
           <w:lang w:eastAsia="fr-FR"/>
         </w:rPr>
         <w:lastRenderedPageBreak/>
-        <w:t xml:space="preserve">Découpage de notre </w:t>
-      </w:r>
-      <w:r>
-        <w:rPr>
-          <w:rFonts w:ascii="Arial" w:eastAsia="Times New Roman" w:hAnsi="Arial" w:cs="Arial"/>
-          <w:b/>
-          <w:bCs/>
-          <w:color w:val="000000"/>
-          <w:sz w:val="24"/>
-          <w:szCs w:val="24"/>
-          <w:u w:val="single"/>
-          <w:lang w:eastAsia="fr-FR"/>
-        </w:rPr>
-        <w:t>architecture :</w:t>
+        <w:t>Découpage de notre architecture :</w:t>
       </w:r>
     </w:p>
     <w:p>
@@ -927,29 +816,7 @@
           <w:lang w:eastAsia="fr-FR"/>
         </w:rPr>
         <w:tab/>
-        <w:t xml:space="preserve">Ce projet contient toute la partie vue de l’application que ce </w:t>
-      </w:r>
-      <w:proofErr w:type="gramStart"/>
-      <w:r>
-        <w:rPr>
-          <w:rFonts w:ascii="Arial" w:eastAsia="Times New Roman" w:hAnsi="Arial" w:cs="Arial"/>
-          <w:color w:val="000000"/>
-          <w:sz w:val="24"/>
-          <w:szCs w:val="24"/>
-          <w:lang w:eastAsia="fr-FR"/>
-        </w:rPr>
-        <w:t>soit</w:t>
-      </w:r>
-      <w:proofErr w:type="gramEnd"/>
-      <w:r>
-        <w:rPr>
-          <w:rFonts w:ascii="Arial" w:eastAsia="Times New Roman" w:hAnsi="Arial" w:cs="Arial"/>
-          <w:color w:val="000000"/>
-          <w:sz w:val="24"/>
-          <w:szCs w:val="24"/>
-          <w:lang w:eastAsia="fr-FR"/>
-        </w:rPr>
-        <w:t xml:space="preserve"> les différentes fenêtres, les user-controls ou encore les converters.</w:t>
+        <w:t>Ce projet contient toute la partie vue de l’application que ce soit les différentes fenêtres, les user-controls ou encore les converters.</w:t>
       </w:r>
     </w:p>
     <w:p>
@@ -1312,23 +1179,47 @@
       <w:pPr>
         <w:spacing w:after="0" w:line="240" w:lineRule="auto"/>
         <w:rPr>
-          <w:rFonts w:ascii="Times New Roman" w:eastAsia="Times New Roman" w:hAnsi="Times New Roman" w:cs="Times New Roman"/>
-          <w:sz w:val="28"/>
-          <w:szCs w:val="28"/>
-          <w:lang w:eastAsia="fr-FR"/>
-        </w:rPr>
-      </w:pPr>
-      <w:r>
-        <w:rPr>
-          <w:rFonts w:ascii="Arial" w:eastAsia="Times New Roman" w:hAnsi="Arial" w:cs="Arial"/>
-          <w:b/>
-          <w:bCs/>
-          <w:color w:val="000000"/>
-          <w:sz w:val="24"/>
-          <w:szCs w:val="24"/>
-          <w:lang w:eastAsia="fr-FR"/>
-        </w:rPr>
-        <w:tab/>
+          <w:rFonts w:ascii="Arial" w:eastAsia="Times New Roman" w:hAnsi="Arial" w:cs="Arial"/>
+          <w:b/>
+          <w:bCs/>
+          <w:color w:val="000000"/>
+          <w:sz w:val="24"/>
+          <w:szCs w:val="24"/>
+          <w:lang w:eastAsia="fr-FR"/>
+        </w:rPr>
+      </w:pPr>
+    </w:p>
+    <w:p>
+      <w:pPr>
+        <w:spacing w:after="0" w:line="240" w:lineRule="auto"/>
+        <w:rPr>
+          <w:rFonts w:ascii="Times New Roman" w:eastAsia="Times New Roman" w:hAnsi="Times New Roman" w:cs="Times New Roman"/>
+          <w:sz w:val="28"/>
+          <w:szCs w:val="28"/>
+          <w:lang w:eastAsia="fr-FR"/>
+        </w:rPr>
+      </w:pPr>
+      <w:r>
+        <w:rPr>
+          <w:rFonts w:ascii="Arial" w:eastAsia="Times New Roman" w:hAnsi="Arial" w:cs="Arial"/>
+          <w:b/>
+          <w:bCs/>
+          <w:color w:val="000000"/>
+          <w:sz w:val="24"/>
+          <w:szCs w:val="24"/>
+          <w:lang w:eastAsia="fr-FR"/>
+        </w:rPr>
+        <w:t xml:space="preserve">PS : </w:t>
+      </w:r>
+      <w:r>
+        <w:rPr>
+          <w:rFonts w:ascii="Arial" w:eastAsia="Times New Roman" w:hAnsi="Arial" w:cs="Arial"/>
+          <w:color w:val="000000"/>
+          <w:sz w:val="24"/>
+          <w:szCs w:val="24"/>
+          <w:lang w:eastAsia="fr-FR"/>
+        </w:rPr>
+        <w:t>nous utilisons aussi la bibliothèque externe MaterialDesign pour importer certains composants et utiliser les thèmes. Nous utilisons aussi Xunit pour la partie des tests unitaires.</w:t>
       </w:r>
     </w:p>
     <w:p>

</xml_diff>

<commit_message>
Ajout du patron Observateur dans la Description de l'architecture.docx Harmonisation des noms de méthodes et Propriétés.
</commit_message>
<xml_diff>
--- a/PictYours/Documents/Description de l'architecture.docx
+++ b/PictYours/Documents/Description de l'architecture.docx
@@ -10,19 +10,19 @@
           <w:b/>
           <w:bCs/>
           <w:color w:val="000000"/>
-          <w:sz w:val="28"/>
-          <w:szCs w:val="28"/>
-          <w:lang w:eastAsia="fr-FR"/>
-        </w:rPr>
-      </w:pPr>
-      <w:r>
-        <w:rPr>
-          <w:rFonts w:ascii="Arial" w:eastAsia="Times New Roman" w:hAnsi="Arial" w:cs="Arial"/>
-          <w:b/>
-          <w:bCs/>
-          <w:color w:val="000000"/>
-          <w:sz w:val="28"/>
-          <w:szCs w:val="28"/>
+          <w:sz w:val="24"/>
+          <w:szCs w:val="24"/>
+          <w:lang w:eastAsia="fr-FR"/>
+        </w:rPr>
+      </w:pPr>
+      <w:r>
+        <w:rPr>
+          <w:rFonts w:ascii="Arial" w:eastAsia="Times New Roman" w:hAnsi="Arial" w:cs="Arial"/>
+          <w:b/>
+          <w:bCs/>
+          <w:color w:val="000000"/>
+          <w:sz w:val="24"/>
+          <w:szCs w:val="24"/>
           <w:lang w:eastAsia="fr-FR"/>
         </w:rPr>
         <w:t>Description de l’architecture :</w:t>
@@ -32,9 +32,9 @@
       <w:pPr>
         <w:spacing w:after="0" w:line="240" w:lineRule="auto"/>
         <w:rPr>
-          <w:rFonts w:ascii="Times New Roman" w:eastAsia="Times New Roman" w:hAnsi="Times New Roman" w:cs="Times New Roman"/>
-          <w:sz w:val="32"/>
-          <w:szCs w:val="32"/>
+          <w:rFonts w:ascii="Arial" w:eastAsia="Times New Roman" w:hAnsi="Arial" w:cs="Arial"/>
+          <w:sz w:val="24"/>
+          <w:szCs w:val="24"/>
           <w:lang w:eastAsia="fr-FR"/>
         </w:rPr>
       </w:pPr>
@@ -49,17 +49,17 @@
           <w:i/>
           <w:iCs/>
           <w:color w:val="000000"/>
-          <w:sz w:val="28"/>
-          <w:szCs w:val="28"/>
-          <w:lang w:eastAsia="fr-FR"/>
-        </w:rPr>
-      </w:pPr>
-      <w:r>
-        <w:rPr>
-          <w:rFonts w:ascii="Arial" w:eastAsia="Times New Roman" w:hAnsi="Arial" w:cs="Arial"/>
-          <w:color w:val="000000"/>
-          <w:sz w:val="28"/>
-          <w:szCs w:val="28"/>
+          <w:sz w:val="24"/>
+          <w:szCs w:val="24"/>
+          <w:lang w:eastAsia="fr-FR"/>
+        </w:rPr>
+      </w:pPr>
+      <w:r>
+        <w:rPr>
+          <w:rFonts w:ascii="Arial" w:eastAsia="Times New Roman" w:hAnsi="Arial" w:cs="Arial"/>
+          <w:color w:val="000000"/>
+          <w:sz w:val="24"/>
+          <w:szCs w:val="24"/>
           <w:lang w:eastAsia="fr-FR"/>
         </w:rPr>
         <w:tab/>
@@ -89,30 +89,30 @@
           <w:i/>
           <w:iCs/>
           <w:color w:val="000000"/>
-          <w:sz w:val="28"/>
-          <w:szCs w:val="28"/>
-          <w:lang w:eastAsia="fr-FR"/>
-        </w:rPr>
-      </w:pPr>
-    </w:p>
-    <w:p>
-      <w:pPr>
-        <w:spacing w:after="0" w:line="240" w:lineRule="auto"/>
-        <w:rPr>
-          <w:rFonts w:ascii="Times New Roman" w:eastAsia="Times New Roman" w:hAnsi="Times New Roman" w:cs="Times New Roman"/>
-          <w:sz w:val="32"/>
-          <w:szCs w:val="32"/>
-          <w:lang w:eastAsia="fr-FR"/>
-        </w:rPr>
-      </w:pPr>
-      <w:r>
-        <w:rPr>
-          <w:rFonts w:ascii="Arial" w:eastAsia="Times New Roman" w:hAnsi="Arial" w:cs="Arial"/>
-          <w:b/>
-          <w:bCs/>
-          <w:color w:val="000000"/>
-          <w:sz w:val="28"/>
-          <w:szCs w:val="28"/>
+          <w:sz w:val="24"/>
+          <w:szCs w:val="24"/>
+          <w:lang w:eastAsia="fr-FR"/>
+        </w:rPr>
+      </w:pPr>
+    </w:p>
+    <w:p>
+      <w:pPr>
+        <w:spacing w:after="0" w:line="240" w:lineRule="auto"/>
+        <w:rPr>
+          <w:rFonts w:ascii="Arial" w:eastAsia="Times New Roman" w:hAnsi="Arial" w:cs="Arial"/>
+          <w:sz w:val="24"/>
+          <w:szCs w:val="24"/>
+          <w:lang w:eastAsia="fr-FR"/>
+        </w:rPr>
+      </w:pPr>
+      <w:r>
+        <w:rPr>
+          <w:rFonts w:ascii="Arial" w:eastAsia="Times New Roman" w:hAnsi="Arial" w:cs="Arial"/>
+          <w:b/>
+          <w:bCs/>
+          <w:color w:val="000000"/>
+          <w:sz w:val="24"/>
+          <w:szCs w:val="24"/>
           <w:lang w:eastAsia="fr-FR"/>
         </w:rPr>
         <w:t>La Façade :</w:t>
@@ -122,20 +122,20 @@
       <w:pPr>
         <w:spacing w:after="0" w:line="240" w:lineRule="auto"/>
         <w:rPr>
-          <w:rFonts w:ascii="Times New Roman" w:eastAsia="Times New Roman" w:hAnsi="Times New Roman" w:cs="Times New Roman"/>
-          <w:sz w:val="28"/>
-          <w:szCs w:val="28"/>
-          <w:lang w:eastAsia="fr-FR"/>
-        </w:rPr>
-      </w:pPr>
-    </w:p>
-    <w:p>
-      <w:pPr>
-        <w:spacing w:after="0" w:line="240" w:lineRule="auto"/>
-        <w:rPr>
-          <w:rFonts w:ascii="Times New Roman" w:eastAsia="Times New Roman" w:hAnsi="Times New Roman" w:cs="Times New Roman"/>
-          <w:sz w:val="28"/>
-          <w:szCs w:val="28"/>
+          <w:rFonts w:ascii="Arial" w:eastAsia="Times New Roman" w:hAnsi="Arial" w:cs="Arial"/>
+          <w:sz w:val="24"/>
+          <w:szCs w:val="24"/>
+          <w:lang w:eastAsia="fr-FR"/>
+        </w:rPr>
+      </w:pPr>
+    </w:p>
+    <w:p>
+      <w:pPr>
+        <w:spacing w:after="0" w:line="240" w:lineRule="auto"/>
+        <w:rPr>
+          <w:rFonts w:ascii="Arial" w:eastAsia="Times New Roman" w:hAnsi="Arial" w:cs="Arial"/>
+          <w:sz w:val="24"/>
+          <w:szCs w:val="24"/>
           <w:lang w:eastAsia="fr-FR"/>
         </w:rPr>
       </w:pPr>
@@ -204,10 +204,11 @@
     <w:p>
       <w:pPr>
         <w:spacing w:after="0" w:line="240" w:lineRule="auto"/>
-        <w:rPr>
-          <w:rFonts w:ascii="Times New Roman" w:eastAsia="Times New Roman" w:hAnsi="Times New Roman" w:cs="Times New Roman"/>
-          <w:sz w:val="28"/>
-          <w:szCs w:val="28"/>
+        <w:ind w:firstLine="708"/>
+        <w:rPr>
+          <w:rFonts w:ascii="Arial" w:eastAsia="Times New Roman" w:hAnsi="Arial" w:cs="Arial"/>
+          <w:sz w:val="24"/>
+          <w:szCs w:val="24"/>
           <w:lang w:eastAsia="fr-FR"/>
         </w:rPr>
       </w:pPr>
@@ -248,9 +249,9 @@
       <w:pPr>
         <w:spacing w:after="0" w:line="240" w:lineRule="auto"/>
         <w:rPr>
-          <w:rFonts w:ascii="Times New Roman" w:eastAsia="Times New Roman" w:hAnsi="Times New Roman" w:cs="Times New Roman"/>
-          <w:sz w:val="28"/>
-          <w:szCs w:val="28"/>
+          <w:rFonts w:ascii="Arial" w:eastAsia="Times New Roman" w:hAnsi="Arial" w:cs="Arial"/>
+          <w:sz w:val="24"/>
+          <w:szCs w:val="24"/>
           <w:lang w:eastAsia="fr-FR"/>
         </w:rPr>
       </w:pPr>
@@ -269,9 +270,9 @@
       <w:pPr>
         <w:spacing w:after="0" w:line="240" w:lineRule="auto"/>
         <w:rPr>
-          <w:rFonts w:ascii="Times New Roman" w:eastAsia="Times New Roman" w:hAnsi="Times New Roman" w:cs="Times New Roman"/>
-          <w:sz w:val="28"/>
-          <w:szCs w:val="28"/>
+          <w:rFonts w:ascii="Arial" w:eastAsia="Times New Roman" w:hAnsi="Arial" w:cs="Arial"/>
+          <w:sz w:val="24"/>
+          <w:szCs w:val="24"/>
           <w:lang w:eastAsia="fr-FR"/>
         </w:rPr>
       </w:pPr>
@@ -290,174 +291,216 @@
       <w:pPr>
         <w:spacing w:after="0" w:line="240" w:lineRule="auto"/>
         <w:rPr>
-          <w:rFonts w:ascii="Times New Roman" w:eastAsia="Times New Roman" w:hAnsi="Times New Roman" w:cs="Times New Roman"/>
-          <w:sz w:val="28"/>
-          <w:szCs w:val="28"/>
-          <w:lang w:eastAsia="fr-FR"/>
-        </w:rPr>
-      </w:pPr>
-    </w:p>
-    <w:p>
-      <w:pPr>
-        <w:spacing w:after="0" w:line="240" w:lineRule="auto"/>
-        <w:rPr>
-          <w:rFonts w:ascii="Arial" w:eastAsia="Times New Roman" w:hAnsi="Arial" w:cs="Arial"/>
-          <w:b/>
-          <w:bCs/>
-          <w:color w:val="000000"/>
-          <w:sz w:val="28"/>
-          <w:szCs w:val="28"/>
-          <w:lang w:eastAsia="fr-FR"/>
-        </w:rPr>
-      </w:pPr>
-    </w:p>
-    <w:p>
-      <w:pPr>
-        <w:spacing w:after="0" w:line="240" w:lineRule="auto"/>
-        <w:rPr>
-          <w:rFonts w:ascii="Arial" w:eastAsia="Times New Roman" w:hAnsi="Arial" w:cs="Arial"/>
-          <w:b/>
-          <w:bCs/>
-          <w:color w:val="000000"/>
-          <w:sz w:val="28"/>
-          <w:szCs w:val="28"/>
-          <w:lang w:eastAsia="fr-FR"/>
-        </w:rPr>
-      </w:pPr>
-    </w:p>
-    <w:p>
-      <w:pPr>
-        <w:spacing w:after="0" w:line="240" w:lineRule="auto"/>
-        <w:rPr>
-          <w:rFonts w:ascii="Arial" w:eastAsia="Times New Roman" w:hAnsi="Arial" w:cs="Arial"/>
-          <w:b/>
-          <w:bCs/>
-          <w:color w:val="000000"/>
-          <w:sz w:val="28"/>
-          <w:szCs w:val="28"/>
-          <w:lang w:eastAsia="fr-FR"/>
-        </w:rPr>
-      </w:pPr>
-    </w:p>
-    <w:p>
-      <w:pPr>
-        <w:spacing w:after="0" w:line="240" w:lineRule="auto"/>
-        <w:rPr>
-          <w:rFonts w:ascii="Arial" w:eastAsia="Times New Roman" w:hAnsi="Arial" w:cs="Arial"/>
-          <w:b/>
-          <w:bCs/>
-          <w:color w:val="000000"/>
-          <w:sz w:val="28"/>
-          <w:szCs w:val="28"/>
-          <w:lang w:eastAsia="fr-FR"/>
-        </w:rPr>
-      </w:pPr>
-    </w:p>
-    <w:p>
-      <w:pPr>
-        <w:spacing w:after="0" w:line="240" w:lineRule="auto"/>
-        <w:rPr>
-          <w:rFonts w:ascii="Arial" w:eastAsia="Times New Roman" w:hAnsi="Arial" w:cs="Arial"/>
-          <w:b/>
-          <w:bCs/>
-          <w:color w:val="000000"/>
-          <w:sz w:val="28"/>
-          <w:szCs w:val="28"/>
-          <w:lang w:eastAsia="fr-FR"/>
-        </w:rPr>
-      </w:pPr>
-    </w:p>
-    <w:p>
-      <w:pPr>
-        <w:spacing w:after="0" w:line="240" w:lineRule="auto"/>
-        <w:rPr>
-          <w:rFonts w:ascii="Arial" w:eastAsia="Times New Roman" w:hAnsi="Arial" w:cs="Arial"/>
-          <w:b/>
-          <w:bCs/>
-          <w:color w:val="000000"/>
-          <w:sz w:val="28"/>
-          <w:szCs w:val="28"/>
-          <w:lang w:eastAsia="fr-FR"/>
-        </w:rPr>
-      </w:pPr>
-    </w:p>
-    <w:p>
-      <w:pPr>
-        <w:spacing w:after="0" w:line="240" w:lineRule="auto"/>
-        <w:rPr>
-          <w:rFonts w:ascii="Arial" w:eastAsia="Times New Roman" w:hAnsi="Arial" w:cs="Arial"/>
-          <w:b/>
-          <w:bCs/>
-          <w:color w:val="000000"/>
-          <w:sz w:val="28"/>
-          <w:szCs w:val="28"/>
-          <w:lang w:eastAsia="fr-FR"/>
-        </w:rPr>
-      </w:pPr>
-    </w:p>
-    <w:p>
-      <w:pPr>
-        <w:spacing w:after="0" w:line="240" w:lineRule="auto"/>
-        <w:rPr>
-          <w:rFonts w:ascii="Arial" w:eastAsia="Times New Roman" w:hAnsi="Arial" w:cs="Arial"/>
-          <w:b/>
-          <w:bCs/>
-          <w:color w:val="000000"/>
-          <w:sz w:val="28"/>
-          <w:szCs w:val="28"/>
-          <w:lang w:eastAsia="fr-FR"/>
-        </w:rPr>
-      </w:pPr>
-    </w:p>
-    <w:p>
-      <w:pPr>
-        <w:spacing w:after="0" w:line="240" w:lineRule="auto"/>
-        <w:rPr>
-          <w:rFonts w:ascii="Arial" w:eastAsia="Times New Roman" w:hAnsi="Arial" w:cs="Arial"/>
-          <w:b/>
-          <w:bCs/>
-          <w:color w:val="000000"/>
-          <w:sz w:val="28"/>
-          <w:szCs w:val="28"/>
-          <w:lang w:eastAsia="fr-FR"/>
-        </w:rPr>
-      </w:pPr>
-    </w:p>
-    <w:p>
-      <w:pPr>
-        <w:spacing w:after="0" w:line="240" w:lineRule="auto"/>
-        <w:rPr>
-          <w:rFonts w:ascii="Arial" w:eastAsia="Times New Roman" w:hAnsi="Arial" w:cs="Arial"/>
-          <w:b/>
-          <w:bCs/>
-          <w:color w:val="000000"/>
-          <w:sz w:val="28"/>
-          <w:szCs w:val="28"/>
-          <w:lang w:eastAsia="fr-FR"/>
-        </w:rPr>
-      </w:pPr>
-    </w:p>
-    <w:p>
-      <w:pPr>
-        <w:spacing w:after="0" w:line="240" w:lineRule="auto"/>
-        <w:rPr>
-          <w:rFonts w:ascii="Arial" w:eastAsia="Times New Roman" w:hAnsi="Arial" w:cs="Arial"/>
-          <w:b/>
-          <w:bCs/>
-          <w:color w:val="000000"/>
-          <w:sz w:val="28"/>
-          <w:szCs w:val="28"/>
-          <w:lang w:eastAsia="fr-FR"/>
-        </w:rPr>
-      </w:pPr>
-      <w:r>
-        <w:rPr>
-          <w:rFonts w:ascii="Arial" w:eastAsia="Times New Roman" w:hAnsi="Arial" w:cs="Arial"/>
-          <w:b/>
-          <w:bCs/>
-          <w:color w:val="000000"/>
-          <w:sz w:val="28"/>
-          <w:szCs w:val="28"/>
+          <w:rFonts w:ascii="Arial" w:eastAsia="Times New Roman" w:hAnsi="Arial" w:cs="Arial"/>
+          <w:sz w:val="24"/>
+          <w:szCs w:val="24"/>
+          <w:lang w:eastAsia="fr-FR"/>
+        </w:rPr>
+      </w:pPr>
+    </w:p>
+    <w:p>
+      <w:pPr>
+        <w:spacing w:after="0" w:line="240" w:lineRule="auto"/>
+        <w:rPr>
+          <w:rFonts w:ascii="Arial" w:eastAsia="Times New Roman" w:hAnsi="Arial" w:cs="Arial"/>
+          <w:b/>
+          <w:bCs/>
+          <w:color w:val="000000"/>
+          <w:sz w:val="24"/>
+          <w:szCs w:val="24"/>
+          <w:lang w:eastAsia="fr-FR"/>
+        </w:rPr>
+      </w:pPr>
+    </w:p>
+    <w:p>
+      <w:pPr>
+        <w:spacing w:after="0" w:line="240" w:lineRule="auto"/>
+        <w:rPr>
+          <w:rFonts w:ascii="Arial" w:eastAsia="Times New Roman" w:hAnsi="Arial" w:cs="Arial"/>
+          <w:b/>
+          <w:bCs/>
+          <w:color w:val="000000"/>
+          <w:sz w:val="24"/>
+          <w:szCs w:val="24"/>
+          <w:lang w:eastAsia="fr-FR"/>
+        </w:rPr>
+      </w:pPr>
+    </w:p>
+    <w:p>
+      <w:pPr>
+        <w:spacing w:after="0" w:line="240" w:lineRule="auto"/>
+        <w:rPr>
+          <w:rFonts w:ascii="Arial" w:eastAsia="Times New Roman" w:hAnsi="Arial" w:cs="Arial"/>
+          <w:b/>
+          <w:bCs/>
+          <w:color w:val="000000"/>
+          <w:sz w:val="24"/>
+          <w:szCs w:val="24"/>
+          <w:lang w:eastAsia="fr-FR"/>
+        </w:rPr>
+      </w:pPr>
+    </w:p>
+    <w:p>
+      <w:pPr>
+        <w:spacing w:after="0" w:line="240" w:lineRule="auto"/>
+        <w:rPr>
+          <w:rFonts w:ascii="Arial" w:eastAsia="Times New Roman" w:hAnsi="Arial" w:cs="Arial"/>
+          <w:b/>
+          <w:bCs/>
+          <w:color w:val="000000"/>
+          <w:sz w:val="24"/>
+          <w:szCs w:val="24"/>
+          <w:lang w:eastAsia="fr-FR"/>
+        </w:rPr>
+      </w:pPr>
+    </w:p>
+    <w:p>
+      <w:pPr>
+        <w:spacing w:after="0" w:line="240" w:lineRule="auto"/>
+        <w:rPr>
+          <w:rFonts w:ascii="Arial" w:eastAsia="Times New Roman" w:hAnsi="Arial" w:cs="Arial"/>
+          <w:b/>
+          <w:bCs/>
+          <w:color w:val="000000"/>
+          <w:sz w:val="24"/>
+          <w:szCs w:val="24"/>
+          <w:lang w:eastAsia="fr-FR"/>
+        </w:rPr>
+      </w:pPr>
+    </w:p>
+    <w:p>
+      <w:pPr>
+        <w:spacing w:after="0" w:line="240" w:lineRule="auto"/>
+        <w:rPr>
+          <w:rFonts w:ascii="Arial" w:eastAsia="Times New Roman" w:hAnsi="Arial" w:cs="Arial"/>
+          <w:b/>
+          <w:bCs/>
+          <w:color w:val="000000"/>
+          <w:sz w:val="24"/>
+          <w:szCs w:val="24"/>
+          <w:lang w:eastAsia="fr-FR"/>
+        </w:rPr>
+      </w:pPr>
+    </w:p>
+    <w:p>
+      <w:pPr>
+        <w:spacing w:after="0" w:line="240" w:lineRule="auto"/>
+        <w:rPr>
+          <w:rFonts w:ascii="Arial" w:eastAsia="Times New Roman" w:hAnsi="Arial" w:cs="Arial"/>
+          <w:b/>
+          <w:bCs/>
+          <w:color w:val="000000"/>
+          <w:sz w:val="24"/>
+          <w:szCs w:val="24"/>
+          <w:lang w:eastAsia="fr-FR"/>
+        </w:rPr>
+      </w:pPr>
+    </w:p>
+    <w:p>
+      <w:pPr>
+        <w:spacing w:after="0" w:line="240" w:lineRule="auto"/>
+        <w:rPr>
+          <w:rFonts w:ascii="Arial" w:eastAsia="Times New Roman" w:hAnsi="Arial" w:cs="Arial"/>
+          <w:b/>
+          <w:bCs/>
+          <w:color w:val="000000"/>
+          <w:sz w:val="24"/>
+          <w:szCs w:val="24"/>
+          <w:lang w:eastAsia="fr-FR"/>
+        </w:rPr>
+      </w:pPr>
+    </w:p>
+    <w:p>
+      <w:pPr>
+        <w:spacing w:after="0" w:line="240" w:lineRule="auto"/>
+        <w:rPr>
+          <w:rFonts w:ascii="Arial" w:eastAsia="Times New Roman" w:hAnsi="Arial" w:cs="Arial"/>
+          <w:b/>
+          <w:bCs/>
+          <w:color w:val="000000"/>
+          <w:sz w:val="24"/>
+          <w:szCs w:val="24"/>
+          <w:lang w:eastAsia="fr-FR"/>
+        </w:rPr>
+      </w:pPr>
+    </w:p>
+    <w:p>
+      <w:pPr>
+        <w:spacing w:after="0" w:line="240" w:lineRule="auto"/>
+        <w:rPr>
+          <w:rFonts w:ascii="Arial" w:eastAsia="Times New Roman" w:hAnsi="Arial" w:cs="Arial"/>
+          <w:b/>
+          <w:bCs/>
+          <w:color w:val="000000"/>
+          <w:sz w:val="24"/>
+          <w:szCs w:val="24"/>
+          <w:lang w:eastAsia="fr-FR"/>
+        </w:rPr>
+      </w:pPr>
+    </w:p>
+    <w:p>
+      <w:pPr>
+        <w:spacing w:after="0" w:line="240" w:lineRule="auto"/>
+        <w:rPr>
+          <w:rFonts w:ascii="Arial" w:eastAsia="Times New Roman" w:hAnsi="Arial" w:cs="Arial"/>
+          <w:b/>
+          <w:bCs/>
+          <w:color w:val="000000"/>
+          <w:sz w:val="24"/>
+          <w:szCs w:val="24"/>
+          <w:lang w:eastAsia="fr-FR"/>
+        </w:rPr>
+      </w:pPr>
+    </w:p>
+    <w:p>
+      <w:pPr>
+        <w:spacing w:after="0" w:line="240" w:lineRule="auto"/>
+        <w:rPr>
+          <w:rFonts w:ascii="Arial" w:eastAsia="Times New Roman" w:hAnsi="Arial" w:cs="Arial"/>
+          <w:b/>
+          <w:bCs/>
+          <w:color w:val="000000"/>
+          <w:sz w:val="24"/>
+          <w:szCs w:val="24"/>
+          <w:lang w:eastAsia="fr-FR"/>
+        </w:rPr>
+      </w:pPr>
+    </w:p>
+    <w:p>
+      <w:pPr>
+        <w:spacing w:after="0" w:line="240" w:lineRule="auto"/>
+        <w:rPr>
+          <w:rFonts w:ascii="Arial" w:eastAsia="Times New Roman" w:hAnsi="Arial" w:cs="Arial"/>
+          <w:b/>
+          <w:bCs/>
+          <w:color w:val="000000"/>
+          <w:sz w:val="24"/>
+          <w:szCs w:val="24"/>
+          <w:lang w:eastAsia="fr-FR"/>
+        </w:rPr>
+      </w:pPr>
+    </w:p>
+    <w:p>
+      <w:pPr>
+        <w:spacing w:after="0" w:line="240" w:lineRule="auto"/>
+        <w:rPr>
+          <w:rFonts w:ascii="Arial" w:eastAsia="Times New Roman" w:hAnsi="Arial" w:cs="Arial"/>
+          <w:b/>
+          <w:bCs/>
+          <w:color w:val="000000"/>
+          <w:sz w:val="24"/>
+          <w:szCs w:val="24"/>
+          <w:lang w:eastAsia="fr-FR"/>
+        </w:rPr>
+      </w:pPr>
+      <w:r>
+        <w:rPr>
+          <w:rFonts w:ascii="Arial" w:eastAsia="Times New Roman" w:hAnsi="Arial" w:cs="Arial"/>
+          <w:b/>
+          <w:bCs/>
+          <w:color w:val="000000"/>
+          <w:sz w:val="24"/>
+          <w:szCs w:val="24"/>
           <w:lang w:eastAsia="fr-FR"/>
         </w:rPr>
         <w:lastRenderedPageBreak/>
@@ -468,9 +511,9 @@
       <w:pPr>
         <w:spacing w:after="0" w:line="240" w:lineRule="auto"/>
         <w:rPr>
-          <w:rFonts w:ascii="Times New Roman" w:eastAsia="Times New Roman" w:hAnsi="Times New Roman" w:cs="Times New Roman"/>
-          <w:sz w:val="28"/>
-          <w:szCs w:val="28"/>
+          <w:rFonts w:ascii="Arial" w:eastAsia="Times New Roman" w:hAnsi="Arial" w:cs="Arial"/>
+          <w:sz w:val="24"/>
+          <w:szCs w:val="24"/>
           <w:lang w:eastAsia="fr-FR"/>
         </w:rPr>
       </w:pPr>
@@ -538,9 +581,22 @@
       <w:pPr>
         <w:spacing w:after="0" w:line="240" w:lineRule="auto"/>
         <w:rPr>
-          <w:rFonts w:ascii="Times New Roman" w:eastAsia="Times New Roman" w:hAnsi="Times New Roman" w:cs="Times New Roman"/>
-          <w:sz w:val="28"/>
-          <w:szCs w:val="28"/>
+          <w:rFonts w:ascii="Arial" w:eastAsia="Times New Roman" w:hAnsi="Arial" w:cs="Arial"/>
+          <w:color w:val="000000"/>
+          <w:sz w:val="24"/>
+          <w:szCs w:val="24"/>
+          <w:lang w:eastAsia="fr-FR"/>
+        </w:rPr>
+      </w:pPr>
+    </w:p>
+    <w:p>
+      <w:pPr>
+        <w:spacing w:after="0" w:line="240" w:lineRule="auto"/>
+        <w:ind w:firstLine="708"/>
+        <w:rPr>
+          <w:rFonts w:ascii="Arial" w:eastAsia="Times New Roman" w:hAnsi="Arial" w:cs="Arial"/>
+          <w:sz w:val="24"/>
+          <w:szCs w:val="24"/>
           <w:lang w:eastAsia="fr-FR"/>
         </w:rPr>
       </w:pPr>
@@ -581,71 +637,230 @@
       <w:pPr>
         <w:spacing w:after="0" w:line="240" w:lineRule="auto"/>
         <w:rPr>
-          <w:rFonts w:ascii="Times New Roman" w:eastAsia="Times New Roman" w:hAnsi="Times New Roman" w:cs="Times New Roman"/>
-          <w:sz w:val="28"/>
-          <w:szCs w:val="28"/>
-          <w:lang w:eastAsia="fr-FR"/>
-        </w:rPr>
-      </w:pPr>
-      <w:r>
-        <w:rPr>
-          <w:rFonts w:ascii="Arial" w:eastAsia="Times New Roman" w:hAnsi="Arial" w:cs="Arial"/>
-          <w:color w:val="000000"/>
-          <w:sz w:val="24"/>
-          <w:szCs w:val="24"/>
-          <w:lang w:eastAsia="fr-FR"/>
-        </w:rPr>
-        <w:t>Dans notre projet, l’interface IPersistance sera implémenté par deux stratégies concrètes (JSON et …). Le contexte est notre Manager qui possède une référence vers une stratégie concrète à travers de l’interface IPersistance. Le Manager appelle une méthode </w:t>
-      </w:r>
-    </w:p>
-    <w:p>
-      <w:pPr>
-        <w:spacing w:after="0" w:line="240" w:lineRule="auto"/>
-        <w:rPr>
-          <w:rFonts w:ascii="Times New Roman" w:eastAsia="Times New Roman" w:hAnsi="Times New Roman" w:cs="Times New Roman"/>
-          <w:sz w:val="28"/>
-          <w:szCs w:val="28"/>
-          <w:lang w:eastAsia="fr-FR"/>
-        </w:rPr>
-      </w:pPr>
-      <w:r>
-        <w:rPr>
-          <w:rFonts w:ascii="Arial" w:eastAsia="Times New Roman" w:hAnsi="Arial" w:cs="Arial"/>
-          <w:color w:val="000000"/>
-          <w:sz w:val="24"/>
-          <w:szCs w:val="24"/>
-          <w:lang w:eastAsia="fr-FR"/>
-        </w:rPr>
-        <w:t>(</w:t>
-      </w:r>
-      <w:r>
-        <w:rPr>
-          <w:rFonts w:ascii="Arial" w:eastAsia="Times New Roman" w:hAnsi="Arial" w:cs="Arial"/>
-          <w:color w:val="FF0000"/>
-          <w:sz w:val="24"/>
-          <w:szCs w:val="24"/>
-          <w:lang w:eastAsia="fr-FR"/>
-        </w:rPr>
-        <w:t>à compléter !!</w:t>
-      </w:r>
-      <w:r>
-        <w:rPr>
-          <w:rFonts w:ascii="Arial" w:eastAsia="Times New Roman" w:hAnsi="Arial" w:cs="Arial"/>
-          <w:color w:val="000000"/>
-          <w:sz w:val="24"/>
-          <w:szCs w:val="24"/>
-          <w:lang w:eastAsia="fr-FR"/>
-        </w:rPr>
-        <w:t>)</w:t>
+          <w:rFonts w:ascii="Arial" w:eastAsia="Times New Roman" w:hAnsi="Arial" w:cs="Arial"/>
+          <w:sz w:val="24"/>
+          <w:szCs w:val="24"/>
+          <w:lang w:eastAsia="fr-FR"/>
+        </w:rPr>
+      </w:pPr>
+      <w:r>
+        <w:rPr>
+          <w:rFonts w:ascii="Arial" w:eastAsia="Times New Roman" w:hAnsi="Arial" w:cs="Arial"/>
+          <w:color w:val="000000"/>
+          <w:sz w:val="24"/>
+          <w:szCs w:val="24"/>
+          <w:lang w:eastAsia="fr-FR"/>
+        </w:rPr>
+        <w:t>Dans notre projet, l’interface IPersistance sera implémenté par deux stratégies concrètes (JSON et …). Le</w:t>
+      </w:r>
+      <w:r>
+        <w:rPr>
+          <w:rFonts w:ascii="Arial" w:eastAsia="Times New Roman" w:hAnsi="Arial" w:cs="Arial"/>
+          <w:color w:val="000000"/>
+          <w:sz w:val="24"/>
+          <w:szCs w:val="24"/>
+          <w:lang w:eastAsia="fr-FR"/>
+        </w:rPr>
+        <w:t>s</w:t>
+      </w:r>
+      <w:r>
+        <w:rPr>
+          <w:rFonts w:ascii="Arial" w:eastAsia="Times New Roman" w:hAnsi="Arial" w:cs="Arial"/>
+          <w:color w:val="000000"/>
+          <w:sz w:val="24"/>
+          <w:szCs w:val="24"/>
+          <w:lang w:eastAsia="fr-FR"/>
+        </w:rPr>
+        <w:t xml:space="preserve"> contexte</w:t>
+      </w:r>
+      <w:r>
+        <w:rPr>
+          <w:rFonts w:ascii="Arial" w:eastAsia="Times New Roman" w:hAnsi="Arial" w:cs="Arial"/>
+          <w:color w:val="000000"/>
+          <w:sz w:val="24"/>
+          <w:szCs w:val="24"/>
+          <w:lang w:eastAsia="fr-FR"/>
+        </w:rPr>
+        <w:t>s</w:t>
+      </w:r>
+      <w:r>
+        <w:rPr>
+          <w:rFonts w:ascii="Arial" w:eastAsia="Times New Roman" w:hAnsi="Arial" w:cs="Arial"/>
+          <w:color w:val="000000"/>
+          <w:sz w:val="24"/>
+          <w:szCs w:val="24"/>
+          <w:lang w:eastAsia="fr-FR"/>
+        </w:rPr>
+        <w:t xml:space="preserve"> </w:t>
+      </w:r>
+      <w:r>
+        <w:rPr>
+          <w:rFonts w:ascii="Arial" w:eastAsia="Times New Roman" w:hAnsi="Arial" w:cs="Arial"/>
+          <w:color w:val="000000"/>
+          <w:sz w:val="24"/>
+          <w:szCs w:val="24"/>
+          <w:lang w:eastAsia="fr-FR"/>
+        </w:rPr>
+        <w:t>sont</w:t>
+      </w:r>
+      <w:r>
+        <w:rPr>
+          <w:rFonts w:ascii="Arial" w:eastAsia="Times New Roman" w:hAnsi="Arial" w:cs="Arial"/>
+          <w:color w:val="000000"/>
+          <w:sz w:val="24"/>
+          <w:szCs w:val="24"/>
+          <w:lang w:eastAsia="fr-FR"/>
+        </w:rPr>
+        <w:t xml:space="preserve"> notre Manager</w:t>
+      </w:r>
+      <w:r>
+        <w:rPr>
+          <w:rFonts w:ascii="Arial" w:eastAsia="Times New Roman" w:hAnsi="Arial" w:cs="Arial"/>
+          <w:color w:val="000000"/>
+          <w:sz w:val="24"/>
+          <w:szCs w:val="24"/>
+          <w:lang w:eastAsia="fr-FR"/>
+        </w:rPr>
+        <w:t xml:space="preserve">Utilisateur et </w:t>
+      </w:r>
+      <w:r>
+        <w:rPr>
+          <w:rFonts w:ascii="Arial" w:eastAsia="Times New Roman" w:hAnsi="Arial" w:cs="Arial"/>
+          <w:color w:val="000000"/>
+          <w:sz w:val="24"/>
+          <w:szCs w:val="24"/>
+          <w:lang w:eastAsia="fr-FR"/>
+        </w:rPr>
+        <w:t xml:space="preserve">notre </w:t>
+      </w:r>
+      <w:r>
+        <w:rPr>
+          <w:rFonts w:ascii="Arial" w:eastAsia="Times New Roman" w:hAnsi="Arial" w:cs="Arial"/>
+          <w:color w:val="000000"/>
+          <w:sz w:val="24"/>
+          <w:szCs w:val="24"/>
+          <w:lang w:eastAsia="fr-FR"/>
+        </w:rPr>
+        <w:t>ManagerPhoto</w:t>
+      </w:r>
+      <w:r>
+        <w:rPr>
+          <w:rFonts w:ascii="Arial" w:eastAsia="Times New Roman" w:hAnsi="Arial" w:cs="Arial"/>
+          <w:color w:val="000000"/>
+          <w:sz w:val="24"/>
+          <w:szCs w:val="24"/>
+          <w:lang w:eastAsia="fr-FR"/>
+        </w:rPr>
+        <w:t xml:space="preserve"> qui possède</w:t>
+      </w:r>
+      <w:r>
+        <w:rPr>
+          <w:rFonts w:ascii="Arial" w:eastAsia="Times New Roman" w:hAnsi="Arial" w:cs="Arial"/>
+          <w:color w:val="000000"/>
+          <w:sz w:val="24"/>
+          <w:szCs w:val="24"/>
+          <w:lang w:eastAsia="fr-FR"/>
+        </w:rPr>
+        <w:t>nt</w:t>
+      </w:r>
+      <w:r>
+        <w:rPr>
+          <w:rFonts w:ascii="Arial" w:eastAsia="Times New Roman" w:hAnsi="Arial" w:cs="Arial"/>
+          <w:color w:val="000000"/>
+          <w:sz w:val="24"/>
+          <w:szCs w:val="24"/>
+          <w:lang w:eastAsia="fr-FR"/>
+        </w:rPr>
+        <w:t xml:space="preserve"> une référence vers une stratégie concrète à travers de l’interface IPersistance. Le Manager</w:t>
+      </w:r>
+      <w:r>
+        <w:rPr>
+          <w:rFonts w:ascii="Arial" w:eastAsia="Times New Roman" w:hAnsi="Arial" w:cs="Arial"/>
+          <w:color w:val="000000"/>
+          <w:sz w:val="24"/>
+          <w:szCs w:val="24"/>
+          <w:lang w:eastAsia="fr-FR"/>
+        </w:rPr>
+        <w:t>Utilisateur</w:t>
+      </w:r>
+      <w:r>
+        <w:rPr>
+          <w:rFonts w:ascii="Arial" w:eastAsia="Times New Roman" w:hAnsi="Arial" w:cs="Arial"/>
+          <w:color w:val="000000"/>
+          <w:sz w:val="24"/>
+          <w:szCs w:val="24"/>
+          <w:lang w:eastAsia="fr-FR"/>
+        </w:rPr>
+        <w:t xml:space="preserve"> appelle </w:t>
+      </w:r>
+      <w:r>
+        <w:rPr>
+          <w:rFonts w:ascii="Arial" w:eastAsia="Times New Roman" w:hAnsi="Arial" w:cs="Arial"/>
+          <w:color w:val="000000"/>
+          <w:sz w:val="24"/>
+          <w:szCs w:val="24"/>
+          <w:lang w:eastAsia="fr-FR"/>
+        </w:rPr>
+        <w:t>par exemple la</w:t>
+      </w:r>
+      <w:r>
+        <w:rPr>
+          <w:rFonts w:ascii="Arial" w:eastAsia="Times New Roman" w:hAnsi="Arial" w:cs="Arial"/>
+          <w:color w:val="000000"/>
+          <w:sz w:val="24"/>
+          <w:szCs w:val="24"/>
+          <w:lang w:eastAsia="fr-FR"/>
+        </w:rPr>
+        <w:t xml:space="preserve"> méthode </w:t>
+      </w:r>
+      <w:r>
+        <w:rPr>
+          <w:rFonts w:ascii="Arial" w:eastAsia="Times New Roman" w:hAnsi="Arial" w:cs="Arial"/>
+          <w:color w:val="000000"/>
+          <w:sz w:val="24"/>
+          <w:szCs w:val="24"/>
+          <w:lang w:eastAsia="fr-FR"/>
+        </w:rPr>
+        <w:t xml:space="preserve">ChargeDonnées lorsque l’application est démarrée. </w:t>
+      </w:r>
+      <w:r>
+        <w:rPr>
+          <w:rFonts w:ascii="Arial" w:eastAsia="Times New Roman" w:hAnsi="Arial" w:cs="Arial"/>
+          <w:color w:val="000000"/>
+          <w:sz w:val="24"/>
+          <w:szCs w:val="24"/>
+          <w:lang w:eastAsia="fr-FR"/>
+        </w:rPr>
+        <w:t xml:space="preserve">Il ne sait pas quel est le choix de persistance mais il peut quand même </w:t>
+      </w:r>
+      <w:r>
+        <w:rPr>
+          <w:rFonts w:ascii="Arial" w:eastAsia="Times New Roman" w:hAnsi="Arial" w:cs="Arial"/>
+          <w:color w:val="000000"/>
+          <w:sz w:val="24"/>
+          <w:szCs w:val="24"/>
+          <w:lang w:eastAsia="fr-FR"/>
+        </w:rPr>
+        <w:t>appeler</w:t>
+      </w:r>
+      <w:r>
+        <w:rPr>
+          <w:rFonts w:ascii="Arial" w:eastAsia="Times New Roman" w:hAnsi="Arial" w:cs="Arial"/>
+          <w:color w:val="000000"/>
+          <w:sz w:val="24"/>
+          <w:szCs w:val="24"/>
+          <w:lang w:eastAsia="fr-FR"/>
+        </w:rPr>
+        <w:t xml:space="preserve"> la méthode ChargeDonnées grâce à l’interface IPersistanceManager.</w:t>
       </w:r>
     </w:p>
     <w:p>
       <w:pPr>
         <w:spacing w:after="240" w:line="240" w:lineRule="auto"/>
         <w:rPr>
-          <w:rFonts w:ascii="Times New Roman" w:eastAsia="Times New Roman" w:hAnsi="Times New Roman" w:cs="Times New Roman"/>
-          <w:sz w:val="28"/>
-          <w:szCs w:val="28"/>
+          <w:rFonts w:ascii="Arial" w:eastAsia="Times New Roman" w:hAnsi="Arial" w:cs="Arial"/>
+          <w:sz w:val="24"/>
+          <w:szCs w:val="24"/>
           <w:lang w:eastAsia="fr-FR"/>
         </w:rPr>
       </w:pPr>
@@ -654,9 +869,9 @@
       <w:pPr>
         <w:spacing w:after="240" w:line="240" w:lineRule="auto"/>
         <w:rPr>
-          <w:rFonts w:ascii="Times New Roman" w:eastAsia="Times New Roman" w:hAnsi="Times New Roman" w:cs="Times New Roman"/>
-          <w:sz w:val="28"/>
-          <w:szCs w:val="28"/>
+          <w:rFonts w:ascii="Arial" w:eastAsia="Times New Roman" w:hAnsi="Arial" w:cs="Arial"/>
+          <w:sz w:val="24"/>
+          <w:szCs w:val="24"/>
           <w:lang w:eastAsia="fr-FR"/>
         </w:rPr>
       </w:pPr>
@@ -665,9 +880,9 @@
       <w:pPr>
         <w:spacing w:after="240" w:line="240" w:lineRule="auto"/>
         <w:rPr>
-          <w:rFonts w:ascii="Times New Roman" w:eastAsia="Times New Roman" w:hAnsi="Times New Roman" w:cs="Times New Roman"/>
-          <w:sz w:val="28"/>
-          <w:szCs w:val="28"/>
+          <w:rFonts w:ascii="Arial" w:eastAsia="Times New Roman" w:hAnsi="Arial" w:cs="Arial"/>
+          <w:sz w:val="24"/>
+          <w:szCs w:val="24"/>
           <w:lang w:eastAsia="fr-FR"/>
         </w:rPr>
       </w:pPr>
@@ -676,9 +891,9 @@
       <w:pPr>
         <w:spacing w:after="240" w:line="240" w:lineRule="auto"/>
         <w:rPr>
-          <w:rFonts w:ascii="Times New Roman" w:eastAsia="Times New Roman" w:hAnsi="Times New Roman" w:cs="Times New Roman"/>
-          <w:sz w:val="28"/>
-          <w:szCs w:val="28"/>
+          <w:rFonts w:ascii="Arial" w:eastAsia="Times New Roman" w:hAnsi="Arial" w:cs="Arial"/>
+          <w:sz w:val="24"/>
+          <w:szCs w:val="24"/>
           <w:lang w:eastAsia="fr-FR"/>
         </w:rPr>
       </w:pPr>
@@ -687,9 +902,9 @@
       <w:pPr>
         <w:spacing w:after="240" w:line="240" w:lineRule="auto"/>
         <w:rPr>
-          <w:rFonts w:ascii="Times New Roman" w:eastAsia="Times New Roman" w:hAnsi="Times New Roman" w:cs="Times New Roman"/>
-          <w:sz w:val="28"/>
-          <w:szCs w:val="28"/>
+          <w:rFonts w:ascii="Arial" w:eastAsia="Times New Roman" w:hAnsi="Arial" w:cs="Arial"/>
+          <w:sz w:val="24"/>
+          <w:szCs w:val="24"/>
           <w:lang w:eastAsia="fr-FR"/>
         </w:rPr>
       </w:pPr>
@@ -698,9 +913,9 @@
       <w:pPr>
         <w:spacing w:after="240" w:line="240" w:lineRule="auto"/>
         <w:rPr>
-          <w:rFonts w:ascii="Times New Roman" w:eastAsia="Times New Roman" w:hAnsi="Times New Roman" w:cs="Times New Roman"/>
-          <w:sz w:val="28"/>
-          <w:szCs w:val="28"/>
+          <w:rFonts w:ascii="Arial" w:eastAsia="Times New Roman" w:hAnsi="Arial" w:cs="Arial"/>
+          <w:sz w:val="24"/>
+          <w:szCs w:val="24"/>
           <w:lang w:eastAsia="fr-FR"/>
         </w:rPr>
       </w:pPr>
@@ -709,9 +924,9 @@
       <w:pPr>
         <w:spacing w:after="240" w:line="240" w:lineRule="auto"/>
         <w:rPr>
-          <w:rFonts w:ascii="Times New Roman" w:eastAsia="Times New Roman" w:hAnsi="Times New Roman" w:cs="Times New Roman"/>
-          <w:sz w:val="28"/>
-          <w:szCs w:val="28"/>
+          <w:rFonts w:ascii="Arial" w:eastAsia="Times New Roman" w:hAnsi="Arial" w:cs="Arial"/>
+          <w:sz w:val="24"/>
+          <w:szCs w:val="24"/>
           <w:lang w:eastAsia="fr-FR"/>
         </w:rPr>
       </w:pPr>
@@ -720,9 +935,9 @@
       <w:pPr>
         <w:spacing w:after="240" w:line="240" w:lineRule="auto"/>
         <w:rPr>
-          <w:rFonts w:ascii="Times New Roman" w:eastAsia="Times New Roman" w:hAnsi="Times New Roman" w:cs="Times New Roman"/>
-          <w:sz w:val="28"/>
-          <w:szCs w:val="28"/>
+          <w:rFonts w:ascii="Arial" w:eastAsia="Times New Roman" w:hAnsi="Arial" w:cs="Arial"/>
+          <w:sz w:val="24"/>
+          <w:szCs w:val="24"/>
           <w:lang w:eastAsia="fr-FR"/>
         </w:rPr>
       </w:pPr>
@@ -731,20 +946,370 @@
       <w:pPr>
         <w:spacing w:after="240" w:line="240" w:lineRule="auto"/>
         <w:rPr>
-          <w:rFonts w:ascii="Times New Roman" w:eastAsia="Times New Roman" w:hAnsi="Times New Roman" w:cs="Times New Roman"/>
-          <w:sz w:val="28"/>
-          <w:szCs w:val="28"/>
-          <w:lang w:eastAsia="fr-FR"/>
-        </w:rPr>
-      </w:pPr>
-    </w:p>
-    <w:p>
-      <w:pPr>
-        <w:spacing w:after="0" w:line="240" w:lineRule="auto"/>
-        <w:rPr>
-          <w:rFonts w:ascii="Times New Roman" w:eastAsia="Times New Roman" w:hAnsi="Times New Roman" w:cs="Times New Roman"/>
-          <w:sz w:val="28"/>
-          <w:szCs w:val="28"/>
+          <w:rFonts w:ascii="Arial" w:eastAsia="Times New Roman" w:hAnsi="Arial" w:cs="Arial"/>
+          <w:sz w:val="24"/>
+          <w:szCs w:val="24"/>
+          <w:lang w:eastAsia="fr-FR"/>
+        </w:rPr>
+      </w:pPr>
+    </w:p>
+    <w:p>
+      <w:pPr>
+        <w:spacing w:after="240" w:line="240" w:lineRule="auto"/>
+        <w:rPr>
+          <w:rFonts w:ascii="Arial" w:eastAsia="Times New Roman" w:hAnsi="Arial" w:cs="Arial"/>
+          <w:sz w:val="24"/>
+          <w:szCs w:val="24"/>
+          <w:lang w:eastAsia="fr-FR"/>
+        </w:rPr>
+      </w:pPr>
+      <w:r>
+        <w:rPr>
+          <w:rFonts w:ascii="Arial" w:eastAsia="Times New Roman" w:hAnsi="Arial" w:cs="Arial"/>
+          <w:b/>
+          <w:bCs/>
+          <w:sz w:val="24"/>
+          <w:szCs w:val="24"/>
+          <w:lang w:eastAsia="fr-FR"/>
+        </w:rPr>
+        <w:t>L’Observateur </w:t>
+      </w:r>
+      <w:r>
+        <w:rPr>
+          <w:rFonts w:ascii="Arial" w:eastAsia="Times New Roman" w:hAnsi="Arial" w:cs="Arial"/>
+          <w:sz w:val="24"/>
+          <w:szCs w:val="24"/>
+          <w:lang w:eastAsia="fr-FR"/>
+        </w:rPr>
+        <w:t>:</w:t>
+      </w:r>
+    </w:p>
+    <w:p>
+      <w:pPr>
+        <w:spacing w:after="240" w:line="240" w:lineRule="auto"/>
+        <w:rPr>
+          <w:rFonts w:ascii="Arial" w:eastAsia="Times New Roman" w:hAnsi="Arial" w:cs="Arial"/>
+          <w:sz w:val="24"/>
+          <w:szCs w:val="24"/>
+          <w:lang w:eastAsia="fr-FR"/>
+        </w:rPr>
+      </w:pPr>
+      <w:r>
+        <w:rPr>
+          <w:rFonts w:ascii="Arial" w:hAnsi="Arial" w:cs="Arial"/>
+          <w:noProof/>
+          <w:sz w:val="24"/>
+          <w:szCs w:val="24"/>
+        </w:rPr>
+        <w:drawing>
+          <wp:inline distT="0" distB="0" distL="0" distR="0" wp14:anchorId="2421180C" wp14:editId="5AB0FF46">
+            <wp:extent cx="5760720" cy="2933065"/>
+            <wp:effectExtent l="0" t="0" r="0" b="0"/>
+            <wp:docPr id="3" name="Image 3" descr="Structure du patron de conception observateur"/>
+            <wp:cNvGraphicFramePr>
+              <a:graphicFrameLocks xmlns:a="http://schemas.openxmlformats.org/drawingml/2006/main" noChangeAspect="1"/>
+            </wp:cNvGraphicFramePr>
+            <a:graphic xmlns:a="http://schemas.openxmlformats.org/drawingml/2006/main">
+              <a:graphicData uri="http://schemas.openxmlformats.org/drawingml/2006/picture">
+                <pic:pic xmlns:pic="http://schemas.openxmlformats.org/drawingml/2006/picture">
+                  <pic:nvPicPr>
+                    <pic:cNvPr id="0" name="Picture 1" descr="Structure du patron de conception observateur"/>
+                    <pic:cNvPicPr>
+                      <a:picLocks noChangeAspect="1" noChangeArrowheads="1"/>
+                    </pic:cNvPicPr>
+                  </pic:nvPicPr>
+                  <pic:blipFill>
+                    <a:blip r:embed="rId6">
+                      <a:extLst>
+                        <a:ext uri="{28A0092B-C50C-407E-A947-70E740481C1C}">
+                          <a14:useLocalDpi xmlns:a14="http://schemas.microsoft.com/office/drawing/2010/main" val="0"/>
+                        </a:ext>
+                      </a:extLst>
+                    </a:blip>
+                    <a:srcRect/>
+                    <a:stretch>
+                      <a:fillRect/>
+                    </a:stretch>
+                  </pic:blipFill>
+                  <pic:spPr bwMode="auto">
+                    <a:xfrm>
+                      <a:off x="0" y="0"/>
+                      <a:ext cx="5760720" cy="2933065"/>
+                    </a:xfrm>
+                    <a:prstGeom prst="rect">
+                      <a:avLst/>
+                    </a:prstGeom>
+                    <a:noFill/>
+                    <a:ln>
+                      <a:noFill/>
+                    </a:ln>
+                  </pic:spPr>
+                </pic:pic>
+              </a:graphicData>
+            </a:graphic>
+          </wp:inline>
+        </w:drawing>
+      </w:r>
+    </w:p>
+    <w:p>
+      <w:pPr>
+        <w:spacing w:after="240" w:line="240" w:lineRule="auto"/>
+        <w:rPr>
+          <w:rFonts w:ascii="Arial" w:eastAsia="Times New Roman" w:hAnsi="Arial" w:cs="Arial"/>
+          <w:sz w:val="24"/>
+          <w:szCs w:val="24"/>
+          <w:lang w:eastAsia="fr-FR"/>
+        </w:rPr>
+      </w:pPr>
+      <w:r>
+        <w:rPr>
+          <w:rFonts w:ascii="Arial" w:eastAsia="Times New Roman" w:hAnsi="Arial" w:cs="Arial"/>
+          <w:sz w:val="24"/>
+          <w:szCs w:val="24"/>
+          <w:lang w:eastAsia="fr-FR"/>
+        </w:rPr>
+        <w:t xml:space="preserve">Nous avons utilisé le patron de conception nommé </w:t>
+      </w:r>
+      <w:r>
+        <w:rPr>
+          <w:rFonts w:ascii="Arial" w:eastAsia="Times New Roman" w:hAnsi="Arial" w:cs="Arial"/>
+          <w:b/>
+          <w:bCs/>
+          <w:sz w:val="24"/>
+          <w:szCs w:val="24"/>
+          <w:lang w:eastAsia="fr-FR"/>
+        </w:rPr>
+        <w:t>O</w:t>
+      </w:r>
+      <w:r>
+        <w:rPr>
+          <w:rFonts w:ascii="Arial" w:eastAsia="Times New Roman" w:hAnsi="Arial" w:cs="Arial"/>
+          <w:b/>
+          <w:bCs/>
+          <w:sz w:val="24"/>
+          <w:szCs w:val="24"/>
+          <w:lang w:eastAsia="fr-FR"/>
+        </w:rPr>
+        <w:t>bservateur</w:t>
+      </w:r>
+      <w:r>
+        <w:rPr>
+          <w:rFonts w:ascii="Arial" w:eastAsia="Times New Roman" w:hAnsi="Arial" w:cs="Arial"/>
+          <w:b/>
+          <w:bCs/>
+          <w:sz w:val="24"/>
+          <w:szCs w:val="24"/>
+          <w:lang w:eastAsia="fr-FR"/>
+        </w:rPr>
+        <w:t xml:space="preserve">. </w:t>
+      </w:r>
+      <w:r>
+        <w:rPr>
+          <w:rFonts w:ascii="Arial" w:eastAsia="Times New Roman" w:hAnsi="Arial" w:cs="Arial"/>
+          <w:sz w:val="24"/>
+          <w:szCs w:val="24"/>
+          <w:lang w:eastAsia="fr-FR"/>
+        </w:rPr>
+        <w:t xml:space="preserve">Le principe est d’avoir un « Diffuseur » qui va envoyer des notifications à tous les objets qui veulent suivre ces modifications, ces objets sont appelés les « souscripteurs ».  Le diffuseur met en place un système d’abonnement qui notifie tous les souscripteurs lorsque </w:t>
+      </w:r>
+      <w:r>
+        <w:rPr>
+          <w:rFonts w:ascii="Arial" w:eastAsia="Times New Roman" w:hAnsi="Arial" w:cs="Arial"/>
+          <w:sz w:val="24"/>
+          <w:szCs w:val="24"/>
+          <w:lang w:eastAsia="fr-FR"/>
+        </w:rPr>
+        <w:t>le diffuseur change d’état ou exécute certains comportements.</w:t>
+      </w:r>
+    </w:p>
+    <w:p>
+      <w:pPr>
+        <w:spacing w:after="240" w:line="240" w:lineRule="auto"/>
+        <w:rPr>
+          <w:rFonts w:ascii="Arial" w:eastAsia="Times New Roman" w:hAnsi="Arial" w:cs="Arial"/>
+          <w:sz w:val="24"/>
+          <w:szCs w:val="24"/>
+          <w:lang w:eastAsia="fr-FR"/>
+        </w:rPr>
+      </w:pPr>
+      <w:r>
+        <w:rPr>
+          <w:rFonts w:ascii="Arial" w:eastAsia="Times New Roman" w:hAnsi="Arial" w:cs="Arial"/>
+          <w:sz w:val="24"/>
+          <w:szCs w:val="24"/>
+          <w:lang w:eastAsia="fr-FR"/>
+        </w:rPr>
+        <w:t xml:space="preserve">Dans notre projet, nous utilisons ce patron de conception pour notifier la vue lorsque la propriété d’un objet a changé. Nous utilisons aussi ce patron de conception pour notifier à la </w:t>
+      </w:r>
+      <w:proofErr w:type="spellStart"/>
+      <w:r>
+        <w:rPr>
+          <w:rFonts w:ascii="Arial" w:eastAsia="Times New Roman" w:hAnsi="Arial" w:cs="Arial"/>
+          <w:sz w:val="24"/>
+          <w:szCs w:val="24"/>
+          <w:lang w:eastAsia="fr-FR"/>
+        </w:rPr>
+        <w:t>MainWindow</w:t>
+      </w:r>
+      <w:proofErr w:type="spellEnd"/>
+      <w:r>
+        <w:rPr>
+          <w:rFonts w:ascii="Arial" w:eastAsia="Times New Roman" w:hAnsi="Arial" w:cs="Arial"/>
+          <w:sz w:val="24"/>
+          <w:szCs w:val="24"/>
+          <w:lang w:eastAsia="fr-FR"/>
+        </w:rPr>
+        <w:t xml:space="preserve"> qu’un certain évènement a été demandé et de l’’exécuter sur la </w:t>
+      </w:r>
+      <w:proofErr w:type="spellStart"/>
+      <w:r>
+        <w:rPr>
+          <w:rFonts w:ascii="Arial" w:eastAsia="Times New Roman" w:hAnsi="Arial" w:cs="Arial"/>
+          <w:sz w:val="24"/>
+          <w:szCs w:val="24"/>
+          <w:lang w:eastAsia="fr-FR"/>
+        </w:rPr>
+        <w:t>MainWindow</w:t>
+      </w:r>
+      <w:proofErr w:type="spellEnd"/>
+      <w:r>
+        <w:rPr>
+          <w:rFonts w:ascii="Arial" w:eastAsia="Times New Roman" w:hAnsi="Arial" w:cs="Arial"/>
+          <w:sz w:val="24"/>
+          <w:szCs w:val="24"/>
+          <w:lang w:eastAsia="fr-FR"/>
+        </w:rPr>
+        <w:t>.</w:t>
+      </w:r>
+    </w:p>
+    <w:p>
+      <w:pPr>
+        <w:spacing w:after="240" w:line="240" w:lineRule="auto"/>
+        <w:rPr>
+          <w:rFonts w:ascii="Arial" w:eastAsia="Times New Roman" w:hAnsi="Arial" w:cs="Arial"/>
+          <w:sz w:val="24"/>
+          <w:szCs w:val="24"/>
+          <w:lang w:eastAsia="fr-FR"/>
+        </w:rPr>
+      </w:pPr>
+    </w:p>
+    <w:p>
+      <w:pPr>
+        <w:spacing w:after="240" w:line="240" w:lineRule="auto"/>
+        <w:rPr>
+          <w:rFonts w:ascii="Arial" w:eastAsia="Times New Roman" w:hAnsi="Arial" w:cs="Arial"/>
+          <w:sz w:val="24"/>
+          <w:szCs w:val="24"/>
+          <w:lang w:eastAsia="fr-FR"/>
+        </w:rPr>
+      </w:pPr>
+    </w:p>
+    <w:p>
+      <w:pPr>
+        <w:spacing w:after="240" w:line="240" w:lineRule="auto"/>
+        <w:rPr>
+          <w:rFonts w:ascii="Arial" w:eastAsia="Times New Roman" w:hAnsi="Arial" w:cs="Arial"/>
+          <w:sz w:val="24"/>
+          <w:szCs w:val="24"/>
+          <w:lang w:eastAsia="fr-FR"/>
+        </w:rPr>
+      </w:pPr>
+    </w:p>
+    <w:p>
+      <w:pPr>
+        <w:spacing w:after="240" w:line="240" w:lineRule="auto"/>
+        <w:rPr>
+          <w:rFonts w:ascii="Arial" w:eastAsia="Times New Roman" w:hAnsi="Arial" w:cs="Arial"/>
+          <w:sz w:val="24"/>
+          <w:szCs w:val="24"/>
+          <w:lang w:eastAsia="fr-FR"/>
+        </w:rPr>
+      </w:pPr>
+    </w:p>
+    <w:p>
+      <w:pPr>
+        <w:spacing w:after="240" w:line="240" w:lineRule="auto"/>
+        <w:rPr>
+          <w:rFonts w:ascii="Arial" w:eastAsia="Times New Roman" w:hAnsi="Arial" w:cs="Arial"/>
+          <w:sz w:val="24"/>
+          <w:szCs w:val="24"/>
+          <w:lang w:eastAsia="fr-FR"/>
+        </w:rPr>
+      </w:pPr>
+    </w:p>
+    <w:p>
+      <w:pPr>
+        <w:spacing w:after="240" w:line="240" w:lineRule="auto"/>
+        <w:rPr>
+          <w:rFonts w:ascii="Arial" w:eastAsia="Times New Roman" w:hAnsi="Arial" w:cs="Arial"/>
+          <w:sz w:val="24"/>
+          <w:szCs w:val="24"/>
+          <w:lang w:eastAsia="fr-FR"/>
+        </w:rPr>
+      </w:pPr>
+    </w:p>
+    <w:p>
+      <w:pPr>
+        <w:spacing w:after="240" w:line="240" w:lineRule="auto"/>
+        <w:rPr>
+          <w:rFonts w:ascii="Arial" w:eastAsia="Times New Roman" w:hAnsi="Arial" w:cs="Arial"/>
+          <w:sz w:val="24"/>
+          <w:szCs w:val="24"/>
+          <w:lang w:eastAsia="fr-FR"/>
+        </w:rPr>
+      </w:pPr>
+    </w:p>
+    <w:p>
+      <w:pPr>
+        <w:spacing w:after="240" w:line="240" w:lineRule="auto"/>
+        <w:rPr>
+          <w:rFonts w:ascii="Arial" w:eastAsia="Times New Roman" w:hAnsi="Arial" w:cs="Arial"/>
+          <w:sz w:val="24"/>
+          <w:szCs w:val="24"/>
+          <w:lang w:eastAsia="fr-FR"/>
+        </w:rPr>
+      </w:pPr>
+    </w:p>
+    <w:p>
+      <w:pPr>
+        <w:spacing w:after="240" w:line="240" w:lineRule="auto"/>
+        <w:rPr>
+          <w:rFonts w:ascii="Arial" w:eastAsia="Times New Roman" w:hAnsi="Arial" w:cs="Arial"/>
+          <w:sz w:val="24"/>
+          <w:szCs w:val="24"/>
+          <w:lang w:eastAsia="fr-FR"/>
+        </w:rPr>
+      </w:pPr>
+    </w:p>
+    <w:p>
+      <w:pPr>
+        <w:spacing w:after="240" w:line="240" w:lineRule="auto"/>
+        <w:rPr>
+          <w:rFonts w:ascii="Arial" w:eastAsia="Times New Roman" w:hAnsi="Arial" w:cs="Arial"/>
+          <w:sz w:val="24"/>
+          <w:szCs w:val="24"/>
+          <w:lang w:eastAsia="fr-FR"/>
+        </w:rPr>
+      </w:pPr>
+    </w:p>
+    <w:p>
+      <w:pPr>
+        <w:spacing w:after="240" w:line="240" w:lineRule="auto"/>
+        <w:rPr>
+          <w:rFonts w:ascii="Arial" w:eastAsia="Times New Roman" w:hAnsi="Arial" w:cs="Arial"/>
+          <w:sz w:val="24"/>
+          <w:szCs w:val="24"/>
+          <w:lang w:eastAsia="fr-FR"/>
+        </w:rPr>
+      </w:pPr>
+    </w:p>
+    <w:p>
+      <w:pPr>
+        <w:spacing w:after="0" w:line="240" w:lineRule="auto"/>
+        <w:rPr>
+          <w:rFonts w:ascii="Arial" w:eastAsia="Times New Roman" w:hAnsi="Arial" w:cs="Arial"/>
+          <w:sz w:val="24"/>
+          <w:szCs w:val="24"/>
           <w:lang w:eastAsia="fr-FR"/>
         </w:rPr>
       </w:pPr>
@@ -759,7 +1324,6 @@
           <w:u w:val="single"/>
           <w:lang w:eastAsia="fr-FR"/>
         </w:rPr>
-        <w:lastRenderedPageBreak/>
         <w:t>Découpage de notre architecture :</w:t>
       </w:r>
     </w:p>
@@ -767,20 +1331,20 @@
       <w:pPr>
         <w:spacing w:after="0" w:line="240" w:lineRule="auto"/>
         <w:rPr>
-          <w:rFonts w:ascii="Times New Roman" w:eastAsia="Times New Roman" w:hAnsi="Times New Roman" w:cs="Times New Roman"/>
-          <w:sz w:val="28"/>
-          <w:szCs w:val="28"/>
-          <w:lang w:eastAsia="fr-FR"/>
-        </w:rPr>
-      </w:pPr>
-    </w:p>
-    <w:p>
-      <w:pPr>
-        <w:spacing w:after="0" w:line="240" w:lineRule="auto"/>
-        <w:rPr>
-          <w:rFonts w:ascii="Times New Roman" w:eastAsia="Times New Roman" w:hAnsi="Times New Roman" w:cs="Times New Roman"/>
-          <w:sz w:val="28"/>
-          <w:szCs w:val="28"/>
+          <w:rFonts w:ascii="Arial" w:eastAsia="Times New Roman" w:hAnsi="Arial" w:cs="Arial"/>
+          <w:sz w:val="24"/>
+          <w:szCs w:val="24"/>
+          <w:lang w:eastAsia="fr-FR"/>
+        </w:rPr>
+      </w:pPr>
+    </w:p>
+    <w:p>
+      <w:pPr>
+        <w:spacing w:after="0" w:line="240" w:lineRule="auto"/>
+        <w:rPr>
+          <w:rFonts w:ascii="Arial" w:eastAsia="Times New Roman" w:hAnsi="Arial" w:cs="Arial"/>
+          <w:sz w:val="24"/>
+          <w:szCs w:val="24"/>
           <w:lang w:eastAsia="fr-FR"/>
         </w:rPr>
       </w:pPr>
@@ -801,9 +1365,9 @@
       <w:pPr>
         <w:spacing w:after="0" w:line="240" w:lineRule="auto"/>
         <w:rPr>
-          <w:rFonts w:ascii="Times New Roman" w:eastAsia="Times New Roman" w:hAnsi="Times New Roman" w:cs="Times New Roman"/>
-          <w:sz w:val="28"/>
-          <w:szCs w:val="28"/>
+          <w:rFonts w:ascii="Arial" w:eastAsia="Times New Roman" w:hAnsi="Arial" w:cs="Arial"/>
+          <w:sz w:val="24"/>
+          <w:szCs w:val="24"/>
           <w:lang w:eastAsia="fr-FR"/>
         </w:rPr>
       </w:pPr>
@@ -823,9 +1387,9 @@
       <w:pPr>
         <w:spacing w:after="0" w:line="240" w:lineRule="auto"/>
         <w:rPr>
-          <w:rFonts w:ascii="Times New Roman" w:eastAsia="Times New Roman" w:hAnsi="Times New Roman" w:cs="Times New Roman"/>
-          <w:sz w:val="28"/>
-          <w:szCs w:val="28"/>
+          <w:rFonts w:ascii="Arial" w:eastAsia="Times New Roman" w:hAnsi="Arial" w:cs="Arial"/>
+          <w:sz w:val="24"/>
+          <w:szCs w:val="24"/>
           <w:lang w:eastAsia="fr-FR"/>
         </w:rPr>
       </w:pPr>
@@ -845,20 +1409,20 @@
       <w:pPr>
         <w:spacing w:after="0" w:line="240" w:lineRule="auto"/>
         <w:rPr>
-          <w:rFonts w:ascii="Times New Roman" w:eastAsia="Times New Roman" w:hAnsi="Times New Roman" w:cs="Times New Roman"/>
-          <w:sz w:val="28"/>
-          <w:szCs w:val="28"/>
-          <w:lang w:eastAsia="fr-FR"/>
-        </w:rPr>
-      </w:pPr>
-    </w:p>
-    <w:p>
-      <w:pPr>
-        <w:spacing w:after="0" w:line="240" w:lineRule="auto"/>
-        <w:rPr>
-          <w:rFonts w:ascii="Times New Roman" w:eastAsia="Times New Roman" w:hAnsi="Times New Roman" w:cs="Times New Roman"/>
-          <w:sz w:val="28"/>
-          <w:szCs w:val="28"/>
+          <w:rFonts w:ascii="Arial" w:eastAsia="Times New Roman" w:hAnsi="Arial" w:cs="Arial"/>
+          <w:sz w:val="24"/>
+          <w:szCs w:val="24"/>
+          <w:lang w:eastAsia="fr-FR"/>
+        </w:rPr>
+      </w:pPr>
+    </w:p>
+    <w:p>
+      <w:pPr>
+        <w:spacing w:after="0" w:line="240" w:lineRule="auto"/>
+        <w:rPr>
+          <w:rFonts w:ascii="Arial" w:eastAsia="Times New Roman" w:hAnsi="Arial" w:cs="Arial"/>
+          <w:sz w:val="24"/>
+          <w:szCs w:val="24"/>
           <w:lang w:eastAsia="fr-FR"/>
         </w:rPr>
       </w:pPr>
@@ -879,9 +1443,9 @@
       <w:pPr>
         <w:spacing w:after="0" w:line="240" w:lineRule="auto"/>
         <w:rPr>
-          <w:rFonts w:ascii="Times New Roman" w:eastAsia="Times New Roman" w:hAnsi="Times New Roman" w:cs="Times New Roman"/>
-          <w:sz w:val="28"/>
-          <w:szCs w:val="28"/>
+          <w:rFonts w:ascii="Arial" w:eastAsia="Times New Roman" w:hAnsi="Arial" w:cs="Arial"/>
+          <w:sz w:val="24"/>
+          <w:szCs w:val="24"/>
           <w:lang w:eastAsia="fr-FR"/>
         </w:rPr>
       </w:pPr>
@@ -912,20 +1476,20 @@
       <w:pPr>
         <w:spacing w:after="0" w:line="240" w:lineRule="auto"/>
         <w:rPr>
-          <w:rFonts w:ascii="Times New Roman" w:eastAsia="Times New Roman" w:hAnsi="Times New Roman" w:cs="Times New Roman"/>
-          <w:sz w:val="28"/>
-          <w:szCs w:val="28"/>
-          <w:lang w:eastAsia="fr-FR"/>
-        </w:rPr>
-      </w:pPr>
-    </w:p>
-    <w:p>
-      <w:pPr>
-        <w:spacing w:after="0" w:line="240" w:lineRule="auto"/>
-        <w:rPr>
-          <w:rFonts w:ascii="Times New Roman" w:eastAsia="Times New Roman" w:hAnsi="Times New Roman" w:cs="Times New Roman"/>
-          <w:sz w:val="28"/>
-          <w:szCs w:val="28"/>
+          <w:rFonts w:ascii="Arial" w:eastAsia="Times New Roman" w:hAnsi="Arial" w:cs="Arial"/>
+          <w:sz w:val="24"/>
+          <w:szCs w:val="24"/>
+          <w:lang w:eastAsia="fr-FR"/>
+        </w:rPr>
+      </w:pPr>
+    </w:p>
+    <w:p>
+      <w:pPr>
+        <w:spacing w:after="0" w:line="240" w:lineRule="auto"/>
+        <w:rPr>
+          <w:rFonts w:ascii="Arial" w:eastAsia="Times New Roman" w:hAnsi="Arial" w:cs="Arial"/>
+          <w:sz w:val="24"/>
+          <w:szCs w:val="24"/>
           <w:lang w:eastAsia="fr-FR"/>
         </w:rPr>
       </w:pPr>
@@ -946,9 +1510,9 @@
       <w:pPr>
         <w:spacing w:after="0" w:line="240" w:lineRule="auto"/>
         <w:rPr>
-          <w:rFonts w:ascii="Times New Roman" w:eastAsia="Times New Roman" w:hAnsi="Times New Roman" w:cs="Times New Roman"/>
-          <w:sz w:val="28"/>
-          <w:szCs w:val="28"/>
+          <w:rFonts w:ascii="Arial" w:eastAsia="Times New Roman" w:hAnsi="Arial" w:cs="Arial"/>
+          <w:sz w:val="24"/>
+          <w:szCs w:val="24"/>
           <w:lang w:eastAsia="fr-FR"/>
         </w:rPr>
       </w:pPr>
@@ -979,9 +1543,9 @@
       <w:pPr>
         <w:spacing w:after="0" w:line="240" w:lineRule="auto"/>
         <w:rPr>
-          <w:rFonts w:ascii="Times New Roman" w:eastAsia="Times New Roman" w:hAnsi="Times New Roman" w:cs="Times New Roman"/>
-          <w:sz w:val="28"/>
-          <w:szCs w:val="28"/>
+          <w:rFonts w:ascii="Arial" w:eastAsia="Times New Roman" w:hAnsi="Arial" w:cs="Arial"/>
+          <w:sz w:val="24"/>
+          <w:szCs w:val="24"/>
           <w:lang w:eastAsia="fr-FR"/>
         </w:rPr>
       </w:pPr>
@@ -1000,9 +1564,9 @@
       <w:pPr>
         <w:spacing w:after="0" w:line="240" w:lineRule="auto"/>
         <w:rPr>
-          <w:rFonts w:ascii="Times New Roman" w:eastAsia="Times New Roman" w:hAnsi="Times New Roman" w:cs="Times New Roman"/>
-          <w:sz w:val="28"/>
-          <w:szCs w:val="28"/>
+          <w:rFonts w:ascii="Arial" w:eastAsia="Times New Roman" w:hAnsi="Arial" w:cs="Arial"/>
+          <w:sz w:val="24"/>
+          <w:szCs w:val="24"/>
           <w:lang w:eastAsia="fr-FR"/>
         </w:rPr>
       </w:pPr>
@@ -1023,9 +1587,9 @@
       <w:pPr>
         <w:spacing w:after="0" w:line="240" w:lineRule="auto"/>
         <w:rPr>
-          <w:rFonts w:ascii="Times New Roman" w:eastAsia="Times New Roman" w:hAnsi="Times New Roman" w:cs="Times New Roman"/>
-          <w:sz w:val="28"/>
-          <w:szCs w:val="28"/>
+          <w:rFonts w:ascii="Arial" w:eastAsia="Times New Roman" w:hAnsi="Arial" w:cs="Arial"/>
+          <w:sz w:val="24"/>
+          <w:szCs w:val="24"/>
           <w:lang w:eastAsia="fr-FR"/>
         </w:rPr>
       </w:pPr>
@@ -1056,20 +1620,20 @@
       <w:pPr>
         <w:spacing w:after="0" w:line="240" w:lineRule="auto"/>
         <w:rPr>
-          <w:rFonts w:ascii="Times New Roman" w:eastAsia="Times New Roman" w:hAnsi="Times New Roman" w:cs="Times New Roman"/>
-          <w:sz w:val="28"/>
-          <w:szCs w:val="28"/>
-          <w:lang w:eastAsia="fr-FR"/>
-        </w:rPr>
-      </w:pPr>
-    </w:p>
-    <w:p>
-      <w:pPr>
-        <w:spacing w:after="0" w:line="240" w:lineRule="auto"/>
-        <w:rPr>
-          <w:rFonts w:ascii="Times New Roman" w:eastAsia="Times New Roman" w:hAnsi="Times New Roman" w:cs="Times New Roman"/>
-          <w:sz w:val="28"/>
-          <w:szCs w:val="28"/>
+          <w:rFonts w:ascii="Arial" w:eastAsia="Times New Roman" w:hAnsi="Arial" w:cs="Arial"/>
+          <w:sz w:val="24"/>
+          <w:szCs w:val="24"/>
+          <w:lang w:eastAsia="fr-FR"/>
+        </w:rPr>
+      </w:pPr>
+    </w:p>
+    <w:p>
+      <w:pPr>
+        <w:spacing w:after="0" w:line="240" w:lineRule="auto"/>
+        <w:rPr>
+          <w:rFonts w:ascii="Arial" w:eastAsia="Times New Roman" w:hAnsi="Arial" w:cs="Arial"/>
+          <w:sz w:val="24"/>
+          <w:szCs w:val="24"/>
           <w:lang w:eastAsia="fr-FR"/>
         </w:rPr>
       </w:pPr>
@@ -1091,9 +1655,9 @@
         <w:spacing w:after="0" w:line="240" w:lineRule="auto"/>
         <w:ind w:firstLine="720"/>
         <w:rPr>
-          <w:rFonts w:ascii="Times New Roman" w:eastAsia="Times New Roman" w:hAnsi="Times New Roman" w:cs="Times New Roman"/>
-          <w:sz w:val="28"/>
-          <w:szCs w:val="28"/>
+          <w:rFonts w:ascii="Arial" w:eastAsia="Times New Roman" w:hAnsi="Arial" w:cs="Arial"/>
+          <w:sz w:val="24"/>
+          <w:szCs w:val="24"/>
           <w:lang w:eastAsia="fr-FR"/>
         </w:rPr>
       </w:pPr>
@@ -1112,20 +1676,20 @@
       <w:pPr>
         <w:spacing w:after="0" w:line="240" w:lineRule="auto"/>
         <w:rPr>
-          <w:rFonts w:ascii="Times New Roman" w:eastAsia="Times New Roman" w:hAnsi="Times New Roman" w:cs="Times New Roman"/>
-          <w:sz w:val="28"/>
-          <w:szCs w:val="28"/>
-          <w:lang w:eastAsia="fr-FR"/>
-        </w:rPr>
-      </w:pPr>
-    </w:p>
-    <w:p>
-      <w:pPr>
-        <w:spacing w:after="0" w:line="240" w:lineRule="auto"/>
-        <w:rPr>
-          <w:rFonts w:ascii="Times New Roman" w:eastAsia="Times New Roman" w:hAnsi="Times New Roman" w:cs="Times New Roman"/>
-          <w:sz w:val="28"/>
-          <w:szCs w:val="28"/>
+          <w:rFonts w:ascii="Arial" w:eastAsia="Times New Roman" w:hAnsi="Arial" w:cs="Arial"/>
+          <w:sz w:val="24"/>
+          <w:szCs w:val="24"/>
+          <w:lang w:eastAsia="fr-FR"/>
+        </w:rPr>
+      </w:pPr>
+    </w:p>
+    <w:p>
+      <w:pPr>
+        <w:spacing w:after="0" w:line="240" w:lineRule="auto"/>
+        <w:rPr>
+          <w:rFonts w:ascii="Arial" w:eastAsia="Times New Roman" w:hAnsi="Arial" w:cs="Arial"/>
+          <w:sz w:val="24"/>
+          <w:szCs w:val="24"/>
           <w:lang w:eastAsia="fr-FR"/>
         </w:rPr>
       </w:pPr>
@@ -1146,9 +1710,9 @@
       <w:pPr>
         <w:spacing w:after="0" w:line="240" w:lineRule="auto"/>
         <w:rPr>
-          <w:rFonts w:ascii="Times New Roman" w:eastAsia="Times New Roman" w:hAnsi="Times New Roman" w:cs="Times New Roman"/>
-          <w:sz w:val="28"/>
-          <w:szCs w:val="28"/>
+          <w:rFonts w:ascii="Arial" w:eastAsia="Times New Roman" w:hAnsi="Arial" w:cs="Arial"/>
+          <w:sz w:val="24"/>
+          <w:szCs w:val="24"/>
           <w:lang w:eastAsia="fr-FR"/>
         </w:rPr>
       </w:pPr>
@@ -1193,9 +1757,9 @@
       <w:pPr>
         <w:spacing w:after="0" w:line="240" w:lineRule="auto"/>
         <w:rPr>
-          <w:rFonts w:ascii="Times New Roman" w:eastAsia="Times New Roman" w:hAnsi="Times New Roman" w:cs="Times New Roman"/>
-          <w:sz w:val="28"/>
-          <w:szCs w:val="28"/>
+          <w:rFonts w:ascii="Arial" w:eastAsia="Times New Roman" w:hAnsi="Arial" w:cs="Arial"/>
+          <w:sz w:val="24"/>
+          <w:szCs w:val="24"/>
           <w:lang w:eastAsia="fr-FR"/>
         </w:rPr>
       </w:pPr>
@@ -1219,12 +1783,35 @@
           <w:szCs w:val="24"/>
           <w:lang w:eastAsia="fr-FR"/>
         </w:rPr>
-        <w:t>nous utilisons aussi la bibliothèque externe MaterialDesign pour importer certains composants et utiliser les thèmes. Nous utilisons aussi Xunit pour la partie des tests unitaires.</w:t>
-      </w:r>
-    </w:p>
-    <w:p>
-      <w:pPr>
-        <w:rPr>
+        <w:t xml:space="preserve">nous utilisons aussi la bibliothèque externe </w:t>
+      </w:r>
+      <w:proofErr w:type="spellStart"/>
+      <w:r>
+        <w:rPr>
+          <w:rFonts w:ascii="Arial" w:eastAsia="Times New Roman" w:hAnsi="Arial" w:cs="Arial"/>
+          <w:color w:val="000000"/>
+          <w:sz w:val="24"/>
+          <w:szCs w:val="24"/>
+          <w:lang w:eastAsia="fr-FR"/>
+        </w:rPr>
+        <w:t>MaterialDesign</w:t>
+      </w:r>
+      <w:proofErr w:type="spellEnd"/>
+      <w:r>
+        <w:rPr>
+          <w:rFonts w:ascii="Arial" w:eastAsia="Times New Roman" w:hAnsi="Arial" w:cs="Arial"/>
+          <w:color w:val="000000"/>
+          <w:sz w:val="24"/>
+          <w:szCs w:val="24"/>
+          <w:lang w:eastAsia="fr-FR"/>
+        </w:rPr>
+        <w:t xml:space="preserve"> pour importer certains composants et utiliser les thèmes. Nous utilisons aussi Xunit pour la partie des tests unitaires.</w:t>
+      </w:r>
+    </w:p>
+    <w:p>
+      <w:pPr>
+        <w:rPr>
+          <w:rFonts w:ascii="Arial" w:hAnsi="Arial" w:cs="Arial"/>
           <w:sz w:val="24"/>
           <w:szCs w:val="24"/>
         </w:rPr>

</xml_diff>

<commit_message>
Finalisation des documents pour rendu final
</commit_message>
<xml_diff>
--- a/PictYours/Documents/Description de l'architecture.docx
+++ b/PictYours/Documents/Description de l'architecture.docx
@@ -10,19 +10,19 @@
           <w:b/>
           <w:bCs/>
           <w:color w:val="000000"/>
-          <w:sz w:val="24"/>
-          <w:szCs w:val="24"/>
-          <w:lang w:eastAsia="fr-FR"/>
-        </w:rPr>
-      </w:pPr>
-      <w:r>
-        <w:rPr>
-          <w:rFonts w:ascii="Arial" w:eastAsia="Times New Roman" w:hAnsi="Arial" w:cs="Arial"/>
-          <w:b/>
-          <w:bCs/>
-          <w:color w:val="000000"/>
-          <w:sz w:val="24"/>
-          <w:szCs w:val="24"/>
+          <w:sz w:val="40"/>
+          <w:szCs w:val="40"/>
+          <w:lang w:eastAsia="fr-FR"/>
+        </w:rPr>
+      </w:pPr>
+      <w:r>
+        <w:rPr>
+          <w:rFonts w:ascii="Arial" w:eastAsia="Times New Roman" w:hAnsi="Arial" w:cs="Arial"/>
+          <w:b/>
+          <w:bCs/>
+          <w:color w:val="000000"/>
+          <w:sz w:val="40"/>
+          <w:szCs w:val="40"/>
           <w:lang w:eastAsia="fr-FR"/>
         </w:rPr>
         <w:t>Description de l’architecture :</w:t>
@@ -169,7 +169,7 @@
                     </pic:cNvPicPr>
                   </pic:nvPicPr>
                   <pic:blipFill>
-                    <a:blip r:embed="rId4">
+                    <a:blip r:embed="rId5">
                       <a:extLst>
                         <a:ext uri="{28A0092B-C50C-407E-A947-70E740481C1C}">
                           <a14:useLocalDpi xmlns:a14="http://schemas.microsoft.com/office/drawing/2010/main" val="0"/>
@@ -207,6 +207,7 @@
         <w:ind w:firstLine="708"/>
         <w:rPr>
           <w:rFonts w:ascii="Arial" w:eastAsia="Times New Roman" w:hAnsi="Arial" w:cs="Arial"/>
+          <w:color w:val="000000"/>
           <w:sz w:val="24"/>
           <w:szCs w:val="24"/>
           <w:lang w:eastAsia="fr-FR"/>
@@ -250,6 +251,28 @@
         <w:spacing w:after="0" w:line="240" w:lineRule="auto"/>
         <w:rPr>
           <w:rFonts w:ascii="Arial" w:eastAsia="Times New Roman" w:hAnsi="Arial" w:cs="Arial"/>
+          <w:color w:val="000000"/>
+          <w:sz w:val="24"/>
+          <w:szCs w:val="24"/>
+          <w:lang w:eastAsia="fr-FR"/>
+        </w:rPr>
+      </w:pPr>
+      <w:r>
+        <w:rPr>
+          <w:rFonts w:ascii="Arial" w:eastAsia="Times New Roman" w:hAnsi="Arial" w:cs="Arial"/>
+          <w:color w:val="000000"/>
+          <w:sz w:val="24"/>
+          <w:szCs w:val="24"/>
+          <w:lang w:eastAsia="fr-FR"/>
+        </w:rPr>
+        <w:t>Elle permet donc de rendre le sous-système plus facile à utiliser.</w:t>
+      </w:r>
+    </w:p>
+    <w:p>
+      <w:pPr>
+        <w:spacing w:after="0" w:line="240" w:lineRule="auto"/>
+        <w:rPr>
+          <w:rFonts w:ascii="Arial" w:eastAsia="Times New Roman" w:hAnsi="Arial" w:cs="Arial"/>
           <w:sz w:val="24"/>
           <w:szCs w:val="24"/>
           <w:lang w:eastAsia="fr-FR"/>
@@ -503,7 +526,6 @@
           <w:szCs w:val="24"/>
           <w:lang w:eastAsia="fr-FR"/>
         </w:rPr>
-        <w:lastRenderedPageBreak/>
         <w:t>La Stratégie :</w:t>
       </w:r>
     </w:p>
@@ -545,7 +567,7 @@
                     </pic:cNvPicPr>
                   </pic:nvPicPr>
                   <pic:blipFill>
-                    <a:blip r:embed="rId5">
+                    <a:blip r:embed="rId6">
                       <a:extLst>
                         <a:ext uri="{28A0092B-C50C-407E-A947-70E740481C1C}">
                           <a14:useLocalDpi xmlns:a14="http://schemas.microsoft.com/office/drawing/2010/main" val="0"/>
@@ -630,7 +652,77 @@
           <w:szCs w:val="24"/>
           <w:lang w:eastAsia="fr-FR"/>
         </w:rPr>
-        <w:t>. Le principe est de créer une interface qui est implémentée différemment par les stratégies concrètes. Le contexte possède une référence vers une stratégie concrète à travers l’interface. Chaque fois qu’il veut lancer un algorithme, le contexte appelle la méthode d’exécution de l’objet stratégie associé. Le contexte ne sait pas comment la stratégie ne fonctionne ni comment l’algorithme est lancé.</w:t>
+        <w:t>.</w:t>
+      </w:r>
+      <w:r>
+        <w:rPr>
+          <w:rFonts w:ascii="Arial" w:eastAsia="Times New Roman" w:hAnsi="Arial" w:cs="Arial"/>
+          <w:color w:val="000000"/>
+          <w:sz w:val="24"/>
+          <w:szCs w:val="24"/>
+          <w:lang w:eastAsia="fr-FR"/>
+        </w:rPr>
+        <w:t xml:space="preserve"> Il</w:t>
+      </w:r>
+      <w:r>
+        <w:rPr>
+          <w:rFonts w:ascii="Arial" w:eastAsia="Times New Roman" w:hAnsi="Arial" w:cs="Arial"/>
+          <w:color w:val="000000"/>
+          <w:sz w:val="24"/>
+          <w:szCs w:val="24"/>
+          <w:lang w:eastAsia="fr-FR"/>
+        </w:rPr>
+        <w:t xml:space="preserve"> permet aux algorithmes d'évoluer indépendamment des clients qui les utilisent</w:t>
+      </w:r>
+      <w:r>
+        <w:rPr>
+          <w:rFonts w:ascii="Arial" w:eastAsia="Times New Roman" w:hAnsi="Arial" w:cs="Arial"/>
+          <w:color w:val="000000"/>
+          <w:sz w:val="24"/>
+          <w:szCs w:val="24"/>
+          <w:lang w:eastAsia="fr-FR"/>
+        </w:rPr>
+        <w:t xml:space="preserve"> et il </w:t>
+      </w:r>
+      <w:r>
+        <w:rPr>
+          <w:rFonts w:ascii="Arial" w:eastAsia="Times New Roman" w:hAnsi="Arial" w:cs="Arial"/>
+          <w:color w:val="000000"/>
+          <w:sz w:val="24"/>
+          <w:szCs w:val="24"/>
+          <w:lang w:eastAsia="fr-FR"/>
+        </w:rPr>
+        <w:t>d</w:t>
+      </w:r>
+      <w:r>
+        <w:rPr>
+          <w:rFonts w:ascii="Arial" w:eastAsia="Times New Roman" w:hAnsi="Arial" w:cs="Arial"/>
+          <w:color w:val="000000"/>
+          <w:sz w:val="24"/>
+          <w:szCs w:val="24"/>
+          <w:lang w:eastAsia="fr-FR"/>
+        </w:rPr>
+        <w:t>éfinit une famille d'algorithmes, encapsule chacun d'entre eux et les rend interchangeables</w:t>
+      </w:r>
+      <w:r>
+        <w:rPr>
+          <w:rFonts w:ascii="Arial" w:eastAsia="Times New Roman" w:hAnsi="Arial" w:cs="Arial"/>
+          <w:color w:val="000000"/>
+          <w:sz w:val="24"/>
+          <w:szCs w:val="24"/>
+          <w:lang w:eastAsia="fr-FR"/>
+        </w:rPr>
+        <w:t>.</w:t>
+      </w:r>
+      <w:r>
+        <w:rPr>
+          <w:rFonts w:ascii="Arial" w:eastAsia="Times New Roman" w:hAnsi="Arial" w:cs="Arial"/>
+          <w:color w:val="000000"/>
+          <w:sz w:val="24"/>
+          <w:szCs w:val="24"/>
+          <w:lang w:eastAsia="fr-FR"/>
+        </w:rPr>
+        <w:t xml:space="preserve"> Le principe est de créer une interface qui est implémentée différemment par les stratégies concrètes. Le contexte possède une référence vers une stratégie concrète à travers l’interface. Chaque fois qu’il veut lancer un algorithme, le contexte appelle la méthode d’exécution de l’objet stratégie associé. Le contexte ne sait pas comment la stratégie ne fonctionne ni comment l’algorithme est lancé.</w:t>
       </w:r>
     </w:p>
     <w:p>
@@ -1019,7 +1111,7 @@
                     </pic:cNvPicPr>
                   </pic:nvPicPr>
                   <pic:blipFill>
-                    <a:blip r:embed="rId6">
+                    <a:blip r:embed="rId7">
                       <a:extLst>
                         <a:ext uri="{28A0092B-C50C-407E-A947-70E740481C1C}">
                           <a14:useLocalDpi xmlns:a14="http://schemas.microsoft.com/office/drawing/2010/main" val="0"/>
@@ -1121,6 +1213,33 @@
         </w:rPr>
         <w:t>le diffuseur change d’état ou exécute certains comportements.</w:t>
       </w:r>
+      <w:r>
+        <w:rPr>
+          <w:rFonts w:ascii="Arial" w:eastAsia="Times New Roman" w:hAnsi="Arial" w:cs="Arial"/>
+          <w:sz w:val="24"/>
+          <w:szCs w:val="24"/>
+          <w:lang w:eastAsia="fr-FR"/>
+        </w:rPr>
+        <w:t xml:space="preserve"> </w:t>
+      </w:r>
+      <w:r>
+        <w:rPr>
+          <w:rFonts w:ascii="Arial" w:eastAsia="Times New Roman" w:hAnsi="Arial" w:cs="Arial"/>
+          <w:sz w:val="24"/>
+          <w:szCs w:val="24"/>
+          <w:lang w:eastAsia="fr-FR"/>
+        </w:rPr>
+        <w:t>Il n’utilise pas le principe de l’attente active</w:t>
+      </w:r>
+      <w:r>
+        <w:rPr>
+          <w:rFonts w:ascii="Arial" w:eastAsia="Times New Roman" w:hAnsi="Arial" w:cs="Arial"/>
+          <w:sz w:val="24"/>
+          <w:szCs w:val="24"/>
+          <w:lang w:eastAsia="fr-FR"/>
+        </w:rPr>
+        <w:t xml:space="preserve"> mais celui de l’attente passive.</w:t>
+      </w:r>
     </w:p>
     <w:p>
       <w:pPr>
@@ -1139,39 +1258,8 @@
           <w:szCs w:val="24"/>
           <w:lang w:eastAsia="fr-FR"/>
         </w:rPr>
-        <w:t xml:space="preserve">Dans notre projet, nous utilisons ce patron de conception pour notifier la vue lorsque la propriété d’un objet a changé. Nous utilisons aussi ce patron de conception pour notifier à la </w:t>
-      </w:r>
-      <w:proofErr w:type="spellStart"/>
-      <w:r>
-        <w:rPr>
-          <w:rFonts w:ascii="Arial" w:eastAsia="Times New Roman" w:hAnsi="Arial" w:cs="Arial"/>
-          <w:sz w:val="24"/>
-          <w:szCs w:val="24"/>
-          <w:lang w:eastAsia="fr-FR"/>
-        </w:rPr>
-        <w:t>MainWindow</w:t>
-      </w:r>
-      <w:proofErr w:type="spellEnd"/>
-      <w:r>
-        <w:rPr>
-          <w:rFonts w:ascii="Arial" w:eastAsia="Times New Roman" w:hAnsi="Arial" w:cs="Arial"/>
-          <w:sz w:val="24"/>
-          <w:szCs w:val="24"/>
-          <w:lang w:eastAsia="fr-FR"/>
-        </w:rPr>
-        <w:t xml:space="preserve"> qu’un certain évènement a été demandé et de l’’exécuter sur la </w:t>
-      </w:r>
-      <w:proofErr w:type="spellStart"/>
-      <w:r>
-        <w:rPr>
-          <w:rFonts w:ascii="Arial" w:eastAsia="Times New Roman" w:hAnsi="Arial" w:cs="Arial"/>
-          <w:sz w:val="24"/>
-          <w:szCs w:val="24"/>
-          <w:lang w:eastAsia="fr-FR"/>
-        </w:rPr>
-        <w:t>MainWindow</w:t>
-      </w:r>
-      <w:proofErr w:type="spellEnd"/>
+        <w:t>Dans notre projet, nous utilisons ce patron de conception pour notifier la vue lorsque la propriété d’un objet a changé. Nous utilisons aussi ce patron de conception pour notifier à la MainWindow qu’un certain évènement a été demandé et de l’’exécuter sur la MainWindow</w:t>
+      </w:r>
       <w:r>
         <w:rPr>
           <w:rFonts w:ascii="Arial" w:eastAsia="Times New Roman" w:hAnsi="Arial" w:cs="Arial"/>
@@ -1181,6 +1269,15 @@
         </w:rPr>
         <w:t>.</w:t>
       </w:r>
+      <w:r>
+        <w:rPr>
+          <w:rFonts w:ascii="Arial" w:eastAsia="Times New Roman" w:hAnsi="Arial" w:cs="Arial"/>
+          <w:sz w:val="24"/>
+          <w:szCs w:val="24"/>
+          <w:lang w:eastAsia="fr-FR"/>
+        </w:rPr>
+        <w:t xml:space="preserve"> </w:t>
+      </w:r>
     </w:p>
     <w:p>
       <w:pPr>
@@ -1261,50 +1358,6 @@
     </w:p>
     <w:p>
       <w:pPr>
-        <w:spacing w:after="240" w:line="240" w:lineRule="auto"/>
-        <w:rPr>
-          <w:rFonts w:ascii="Arial" w:eastAsia="Times New Roman" w:hAnsi="Arial" w:cs="Arial"/>
-          <w:sz w:val="24"/>
-          <w:szCs w:val="24"/>
-          <w:lang w:eastAsia="fr-FR"/>
-        </w:rPr>
-      </w:pPr>
-    </w:p>
-    <w:p>
-      <w:pPr>
-        <w:spacing w:after="240" w:line="240" w:lineRule="auto"/>
-        <w:rPr>
-          <w:rFonts w:ascii="Arial" w:eastAsia="Times New Roman" w:hAnsi="Arial" w:cs="Arial"/>
-          <w:sz w:val="24"/>
-          <w:szCs w:val="24"/>
-          <w:lang w:eastAsia="fr-FR"/>
-        </w:rPr>
-      </w:pPr>
-    </w:p>
-    <w:p>
-      <w:pPr>
-        <w:spacing w:after="240" w:line="240" w:lineRule="auto"/>
-        <w:rPr>
-          <w:rFonts w:ascii="Arial" w:eastAsia="Times New Roman" w:hAnsi="Arial" w:cs="Arial"/>
-          <w:sz w:val="24"/>
-          <w:szCs w:val="24"/>
-          <w:lang w:eastAsia="fr-FR"/>
-        </w:rPr>
-      </w:pPr>
-    </w:p>
-    <w:p>
-      <w:pPr>
-        <w:spacing w:after="240" w:line="240" w:lineRule="auto"/>
-        <w:rPr>
-          <w:rFonts w:ascii="Arial" w:eastAsia="Times New Roman" w:hAnsi="Arial" w:cs="Arial"/>
-          <w:sz w:val="24"/>
-          <w:szCs w:val="24"/>
-          <w:lang w:eastAsia="fr-FR"/>
-        </w:rPr>
-      </w:pPr>
-    </w:p>
-    <w:p>
-      <w:pPr>
         <w:spacing w:after="0" w:line="240" w:lineRule="auto"/>
         <w:rPr>
           <w:rFonts w:ascii="Arial" w:eastAsia="Times New Roman" w:hAnsi="Arial" w:cs="Arial"/>
@@ -1324,6 +1377,7 @@
           <w:u w:val="single"/>
           <w:lang w:eastAsia="fr-FR"/>
         </w:rPr>
+        <w:lastRenderedPageBreak/>
         <w:t>Découpage de notre architecture :</w:t>
       </w:r>
     </w:p>
@@ -1380,7 +1434,27 @@
           <w:lang w:eastAsia="fr-FR"/>
         </w:rPr>
         <w:tab/>
-        <w:t>Ce projet contient toute la partie vue de l’application que ce soit les différentes fenêtres, les user-controls ou encore les converters.</w:t>
+        <w:t xml:space="preserve">Ce projet contient toute la partie vue de l’application que ce </w:t>
+      </w:r>
+      <w:r>
+        <w:rPr>
+          <w:rFonts w:ascii="Arial" w:eastAsia="Times New Roman" w:hAnsi="Arial" w:cs="Arial"/>
+          <w:color w:val="000000"/>
+          <w:sz w:val="24"/>
+          <w:szCs w:val="24"/>
+          <w:lang w:eastAsia="fr-FR"/>
+        </w:rPr>
+        <w:t>soient</w:t>
+      </w:r>
+      <w:r>
+        <w:rPr>
+          <w:rFonts w:ascii="Arial" w:eastAsia="Times New Roman" w:hAnsi="Arial" w:cs="Arial"/>
+          <w:color w:val="000000"/>
+          <w:sz w:val="24"/>
+          <w:szCs w:val="24"/>
+          <w:lang w:eastAsia="fr-FR"/>
+        </w:rPr>
+        <w:t xml:space="preserve"> les différentes fenêtres, les user-controls ou encore les converters.</w:t>
       </w:r>
     </w:p>
     <w:p>
@@ -1402,7 +1476,87 @@
           <w:lang w:eastAsia="fr-FR"/>
         </w:rPr>
         <w:tab/>
-        <w:t>Ce projet dépend de la librairie “MaterialDesignTheme” pour tout ce qui est en rapport avec les vues et de la bibliothèque de classes “BiblioClasse” pour tout ce qui est en rapport avec le Modèle.</w:t>
+        <w:t xml:space="preserve">Ce projet dépend de la librairie </w:t>
+      </w:r>
+      <w:r>
+        <w:rPr>
+          <w:rFonts w:ascii="Arial" w:eastAsia="Times New Roman" w:hAnsi="Arial" w:cs="Arial"/>
+          <w:color w:val="000000"/>
+          <w:sz w:val="24"/>
+          <w:szCs w:val="24"/>
+          <w:lang w:eastAsia="fr-FR"/>
+        </w:rPr>
+        <w:t>« </w:t>
+      </w:r>
+      <w:r>
+        <w:rPr>
+          <w:rFonts w:ascii="Arial" w:eastAsia="Times New Roman" w:hAnsi="Arial" w:cs="Arial"/>
+          <w:color w:val="000000"/>
+          <w:sz w:val="24"/>
+          <w:szCs w:val="24"/>
+          <w:lang w:eastAsia="fr-FR"/>
+        </w:rPr>
+        <w:t>MaterialDesign</w:t>
+      </w:r>
+      <w:r>
+        <w:rPr>
+          <w:rFonts w:ascii="Arial" w:eastAsia="Times New Roman" w:hAnsi="Arial" w:cs="Arial"/>
+          <w:color w:val="000000"/>
+          <w:sz w:val="24"/>
+          <w:szCs w:val="24"/>
+          <w:lang w:eastAsia="fr-FR"/>
+        </w:rPr>
+        <w:t> »</w:t>
+      </w:r>
+      <w:r>
+        <w:rPr>
+          <w:rFonts w:ascii="Arial" w:eastAsia="Times New Roman" w:hAnsi="Arial" w:cs="Arial"/>
+          <w:color w:val="000000"/>
+          <w:sz w:val="24"/>
+          <w:szCs w:val="24"/>
+          <w:lang w:eastAsia="fr-FR"/>
+        </w:rPr>
+        <w:t xml:space="preserve"> </w:t>
+      </w:r>
+      <w:r>
+        <w:rPr>
+          <w:rFonts w:ascii="Arial" w:eastAsia="Times New Roman" w:hAnsi="Arial" w:cs="Arial"/>
+          <w:color w:val="000000"/>
+          <w:sz w:val="24"/>
+          <w:szCs w:val="24"/>
+          <w:lang w:eastAsia="fr-FR"/>
+        </w:rPr>
+        <w:t xml:space="preserve">et de « PictYours.Ressources » </w:t>
+      </w:r>
+      <w:r>
+        <w:rPr>
+          <w:rFonts w:ascii="Arial" w:eastAsia="Times New Roman" w:hAnsi="Arial" w:cs="Arial"/>
+          <w:color w:val="000000"/>
+          <w:sz w:val="24"/>
+          <w:szCs w:val="24"/>
+          <w:lang w:eastAsia="fr-FR"/>
+        </w:rPr>
+        <w:t>pour tout ce qui est en rapport avec les vues</w:t>
+      </w:r>
+      <w:r>
+        <w:rPr>
+          <w:rFonts w:ascii="Arial" w:eastAsia="Times New Roman" w:hAnsi="Arial" w:cs="Arial"/>
+          <w:color w:val="000000"/>
+          <w:sz w:val="24"/>
+          <w:szCs w:val="24"/>
+          <w:lang w:eastAsia="fr-FR"/>
+        </w:rPr>
+        <w:t xml:space="preserve"> </w:t>
+      </w:r>
+      <w:r>
+        <w:rPr>
+          <w:rFonts w:ascii="Arial" w:eastAsia="Times New Roman" w:hAnsi="Arial" w:cs="Arial"/>
+          <w:color w:val="000000"/>
+          <w:sz w:val="24"/>
+          <w:szCs w:val="24"/>
+          <w:lang w:eastAsia="fr-FR"/>
+        </w:rPr>
+        <w:t>et de la bibliothèque de classes “BiblioClasse” pour tout ce qui est en rapport avec le Modèle.</w:t>
       </w:r>
     </w:p>
     <w:p>
@@ -1688,6 +1842,162 @@
         <w:spacing w:after="0" w:line="240" w:lineRule="auto"/>
         <w:rPr>
           <w:rFonts w:ascii="Arial" w:eastAsia="Times New Roman" w:hAnsi="Arial" w:cs="Arial"/>
+          <w:b/>
+          <w:bCs/>
+          <w:color w:val="000000"/>
+          <w:sz w:val="24"/>
+          <w:szCs w:val="24"/>
+          <w:lang w:eastAsia="fr-FR"/>
+        </w:rPr>
+      </w:pPr>
+      <w:r>
+        <w:rPr>
+          <w:rFonts w:ascii="Arial" w:eastAsia="Times New Roman" w:hAnsi="Arial" w:cs="Arial"/>
+          <w:b/>
+          <w:bCs/>
+          <w:color w:val="000000"/>
+          <w:sz w:val="24"/>
+          <w:szCs w:val="24"/>
+          <w:lang w:eastAsia="fr-FR"/>
+        </w:rPr>
+        <w:t>-PictYours.Ressources</w:t>
+      </w:r>
+    </w:p>
+    <w:p>
+      <w:pPr>
+        <w:spacing w:after="0" w:line="240" w:lineRule="auto"/>
+        <w:rPr>
+          <w:rFonts w:ascii="Arial" w:eastAsia="Times New Roman" w:hAnsi="Arial" w:cs="Arial"/>
+          <w:color w:val="000000"/>
+          <w:sz w:val="24"/>
+          <w:szCs w:val="24"/>
+          <w:lang w:eastAsia="fr-FR"/>
+        </w:rPr>
+      </w:pPr>
+      <w:r>
+        <w:rPr>
+          <w:rFonts w:ascii="Arial" w:eastAsia="Times New Roman" w:hAnsi="Arial" w:cs="Arial"/>
+          <w:b/>
+          <w:bCs/>
+          <w:color w:val="000000"/>
+          <w:sz w:val="24"/>
+          <w:szCs w:val="24"/>
+          <w:lang w:eastAsia="fr-FR"/>
+        </w:rPr>
+        <w:tab/>
+      </w:r>
+      <w:r>
+        <w:rPr>
+          <w:rFonts w:ascii="Arial" w:eastAsia="Times New Roman" w:hAnsi="Arial" w:cs="Arial"/>
+          <w:color w:val="000000"/>
+          <w:sz w:val="24"/>
+          <w:szCs w:val="24"/>
+          <w:lang w:eastAsia="fr-FR"/>
+        </w:rPr>
+        <w:t>Ce projet contient les ressources utilisées dans le XAML comme les styles.</w:t>
+      </w:r>
+    </w:p>
+    <w:p>
+      <w:pPr>
+        <w:spacing w:after="0" w:line="240" w:lineRule="auto"/>
+        <w:rPr>
+          <w:rFonts w:ascii="Arial" w:eastAsia="Times New Roman" w:hAnsi="Arial" w:cs="Arial"/>
+          <w:color w:val="000000"/>
+          <w:sz w:val="24"/>
+          <w:szCs w:val="24"/>
+          <w:lang w:eastAsia="fr-FR"/>
+        </w:rPr>
+      </w:pPr>
+      <w:r>
+        <w:rPr>
+          <w:rFonts w:ascii="Arial" w:eastAsia="Times New Roman" w:hAnsi="Arial" w:cs="Arial"/>
+          <w:color w:val="000000"/>
+          <w:sz w:val="24"/>
+          <w:szCs w:val="24"/>
+          <w:lang w:eastAsia="fr-FR"/>
+        </w:rPr>
+        <w:t>Il possède une référence vers</w:t>
+      </w:r>
+      <w:r>
+        <w:rPr>
+          <w:rFonts w:ascii="Arial" w:eastAsia="Times New Roman" w:hAnsi="Arial" w:cs="Arial"/>
+          <w:color w:val="000000"/>
+          <w:sz w:val="24"/>
+          <w:szCs w:val="24"/>
+          <w:lang w:eastAsia="fr-FR"/>
+        </w:rPr>
+        <w:t xml:space="preserve"> la librairie</w:t>
+      </w:r>
+      <w:r>
+        <w:rPr>
+          <w:rFonts w:ascii="Arial" w:eastAsia="Times New Roman" w:hAnsi="Arial" w:cs="Arial"/>
+          <w:color w:val="000000"/>
+          <w:sz w:val="24"/>
+          <w:szCs w:val="24"/>
+          <w:lang w:eastAsia="fr-FR"/>
+        </w:rPr>
+        <w:t xml:space="preserve"> </w:t>
+      </w:r>
+      <w:r>
+        <w:rPr>
+          <w:rFonts w:ascii="Arial" w:eastAsia="Times New Roman" w:hAnsi="Arial" w:cs="Arial"/>
+          <w:color w:val="000000"/>
+          <w:sz w:val="24"/>
+          <w:szCs w:val="24"/>
+          <w:lang w:eastAsia="fr-FR"/>
+        </w:rPr>
+        <w:t> « </w:t>
+      </w:r>
+      <w:r>
+        <w:rPr>
+          <w:rFonts w:ascii="Arial" w:eastAsia="Times New Roman" w:hAnsi="Arial" w:cs="Arial"/>
+          <w:color w:val="000000"/>
+          <w:sz w:val="24"/>
+          <w:szCs w:val="24"/>
+          <w:lang w:eastAsia="fr-FR"/>
+        </w:rPr>
+        <w:t>MaterialDesign</w:t>
+      </w:r>
+      <w:r>
+        <w:rPr>
+          <w:rFonts w:ascii="Arial" w:eastAsia="Times New Roman" w:hAnsi="Arial" w:cs="Arial"/>
+          <w:color w:val="000000"/>
+          <w:sz w:val="24"/>
+          <w:szCs w:val="24"/>
+          <w:lang w:eastAsia="fr-FR"/>
+        </w:rPr>
+        <w:t> »</w:t>
+      </w:r>
+      <w:r>
+        <w:rPr>
+          <w:rFonts w:ascii="Arial" w:eastAsia="Times New Roman" w:hAnsi="Arial" w:cs="Arial"/>
+          <w:color w:val="000000"/>
+          <w:sz w:val="24"/>
+          <w:szCs w:val="24"/>
+          <w:lang w:eastAsia="fr-FR"/>
+        </w:rPr>
+        <w:t>.</w:t>
+      </w:r>
+    </w:p>
+    <w:p>
+      <w:pPr>
+        <w:spacing w:after="0" w:line="240" w:lineRule="auto"/>
+        <w:rPr>
+          <w:rFonts w:ascii="Arial" w:eastAsia="Times New Roman" w:hAnsi="Arial" w:cs="Arial"/>
+          <w:b/>
+          <w:bCs/>
+          <w:color w:val="000000"/>
+          <w:sz w:val="24"/>
+          <w:szCs w:val="24"/>
+          <w:lang w:eastAsia="fr-FR"/>
+        </w:rPr>
+      </w:pPr>
+    </w:p>
+    <w:p>
+      <w:pPr>
+        <w:spacing w:after="0" w:line="240" w:lineRule="auto"/>
+        <w:rPr>
+          <w:rFonts w:ascii="Arial" w:eastAsia="Times New Roman" w:hAnsi="Arial" w:cs="Arial"/>
           <w:sz w:val="24"/>
           <w:szCs w:val="24"/>
           <w:lang w:eastAsia="fr-FR"/>
@@ -1705,6 +2015,18 @@
         </w:rPr>
         <w:t>-PictYours.Persistance</w:t>
       </w:r>
+      <w:r>
+        <w:rPr>
+          <w:rFonts w:ascii="Arial" w:eastAsia="Times New Roman" w:hAnsi="Arial" w:cs="Arial"/>
+          <w:b/>
+          <w:bCs/>
+          <w:color w:val="000000"/>
+          <w:sz w:val="24"/>
+          <w:szCs w:val="24"/>
+          <w:lang w:eastAsia="fr-FR"/>
+        </w:rPr>
+        <w:t>(pas encore implémenté)</w:t>
+      </w:r>
     </w:p>
     <w:p>
       <w:pPr>
@@ -1758,6 +2080,34 @@
         <w:spacing w:after="0" w:line="240" w:lineRule="auto"/>
         <w:rPr>
           <w:rFonts w:ascii="Arial" w:eastAsia="Times New Roman" w:hAnsi="Arial" w:cs="Arial"/>
+          <w:b/>
+          <w:bCs/>
+          <w:color w:val="000000"/>
+          <w:sz w:val="24"/>
+          <w:szCs w:val="24"/>
+          <w:lang w:eastAsia="fr-FR"/>
+        </w:rPr>
+      </w:pPr>
+    </w:p>
+    <w:p>
+      <w:pPr>
+        <w:spacing w:after="0" w:line="240" w:lineRule="auto"/>
+        <w:rPr>
+          <w:rFonts w:ascii="Arial" w:eastAsia="Times New Roman" w:hAnsi="Arial" w:cs="Arial"/>
+          <w:b/>
+          <w:bCs/>
+          <w:color w:val="000000"/>
+          <w:sz w:val="24"/>
+          <w:szCs w:val="24"/>
+          <w:lang w:eastAsia="fr-FR"/>
+        </w:rPr>
+      </w:pPr>
+    </w:p>
+    <w:p>
+      <w:pPr>
+        <w:spacing w:after="0" w:line="240" w:lineRule="auto"/>
+        <w:rPr>
+          <w:rFonts w:ascii="Arial" w:eastAsia="Times New Roman" w:hAnsi="Arial" w:cs="Arial"/>
           <w:sz w:val="24"/>
           <w:szCs w:val="24"/>
           <w:lang w:eastAsia="fr-FR"/>
@@ -1783,29 +2133,7 @@
           <w:szCs w:val="24"/>
           <w:lang w:eastAsia="fr-FR"/>
         </w:rPr>
-        <w:t xml:space="preserve">nous utilisons aussi la bibliothèque externe </w:t>
-      </w:r>
-      <w:proofErr w:type="spellStart"/>
-      <w:r>
-        <w:rPr>
-          <w:rFonts w:ascii="Arial" w:eastAsia="Times New Roman" w:hAnsi="Arial" w:cs="Arial"/>
-          <w:color w:val="000000"/>
-          <w:sz w:val="24"/>
-          <w:szCs w:val="24"/>
-          <w:lang w:eastAsia="fr-FR"/>
-        </w:rPr>
-        <w:t>MaterialDesign</w:t>
-      </w:r>
-      <w:proofErr w:type="spellEnd"/>
-      <w:r>
-        <w:rPr>
-          <w:rFonts w:ascii="Arial" w:eastAsia="Times New Roman" w:hAnsi="Arial" w:cs="Arial"/>
-          <w:color w:val="000000"/>
-          <w:sz w:val="24"/>
-          <w:szCs w:val="24"/>
-          <w:lang w:eastAsia="fr-FR"/>
-        </w:rPr>
-        <w:t xml:space="preserve"> pour importer certains composants et utiliser les thèmes. Nous utilisons aussi Xunit pour la partie des tests unitaires.</w:t>
+        <w:t>nous utilisons aussi la bibliothèque externe MaterialDesign pour importer certains composants et utiliser les thèmes. Nous utilisons aussi Xunit pour la partie des tests unitaires.</w:t>
       </w:r>
     </w:p>
     <w:p>
@@ -1825,6 +2153,126 @@
     </w:sectPr>
   </w:body>
 </w:document>
+</file>
+
+<file path=word/numbering.xml><?xml version="1.0" encoding="utf-8"?>
+<w:numbering xmlns:wpc="http://schemas.microsoft.com/office/word/2010/wordprocessingCanvas" xmlns:cx="http://schemas.microsoft.com/office/drawing/2014/chartex" xmlns:cx1="http://schemas.microsoft.com/office/drawing/2015/9/8/chartex" xmlns:cx2="http://schemas.microsoft.com/office/drawing/2015/10/21/chartex" xmlns:cx3="http://schemas.microsoft.com/office/drawing/2016/5/9/chartex" xmlns:cx4="http://schemas.microsoft.com/office/drawing/2016/5/10/chartex" xmlns:cx5="http://schemas.microsoft.com/office/drawing/2016/5/11/chartex" xmlns:cx6="http://schemas.microsoft.com/office/drawing/2016/5/12/chartex" xmlns:cx7="http://schemas.microsoft.com/office/drawing/2016/5/13/chartex" xmlns:cx8="http://schemas.microsoft.com/office/drawing/2016/5/14/chartex" xmlns:mc="http://schemas.openxmlformats.org/markup-compatibility/2006" xmlns:aink="http://schemas.microsoft.com/office/drawing/2016/ink" xmlns:am3d="http://schemas.microsoft.com/office/drawing/2017/model3d" xmlns:o="urn:schemas-microsoft-com:office:office" xmlns:r="http://schemas.openxmlformats.org/officeDocument/2006/relationships" xmlns:m="http://schemas.openxmlformats.org/officeDocument/2006/math" xmlns:v="urn:schemas-microsoft-com:vml" xmlns:wp14="http://schemas.microsoft.com/office/word/2010/wordprocessingDrawing" xmlns:wp="http://schemas.openxmlformats.org/drawingml/2006/wordprocessingDrawing" xmlns:w10="urn:schemas-microsoft-com:office:word" xmlns:w="http://schemas.openxmlformats.org/wordprocessingml/2006/main" xmlns:w14="http://schemas.microsoft.com/office/word/2010/wordml" xmlns:w15="http://schemas.microsoft.com/office/word/2012/wordml" xmlns:w16cex="http://schemas.microsoft.com/office/word/2018/wordml/cex" xmlns:w16cid="http://schemas.microsoft.com/office/word/2016/wordml/cid" xmlns:w16="http://schemas.microsoft.com/office/word/2018/wordml" xmlns:w16sdtdh="http://schemas.microsoft.com/office/word/2020/wordml/sdtdatahash" xmlns:w16se="http://schemas.microsoft.com/office/word/2015/wordml/symex" xmlns:wpg="http://schemas.microsoft.com/office/word/2010/wordprocessingGroup" xmlns:wpi="http://schemas.microsoft.com/office/word/2010/wordprocessingInk" xmlns:wne="http://schemas.microsoft.com/office/word/2006/wordml" xmlns:wps="http://schemas.microsoft.com/office/word/2010/wordprocessingShape" mc:Ignorable="w14 w15 w16se w16cid w16 w16cex w16sdtdh wp14">
+  <w:abstractNum w:abstractNumId="0" w15:restartNumberingAfterBreak="0">
+    <w:nsid w:val="6B335BF4"/>
+    <w:multiLevelType w:val="hybridMultilevel"/>
+    <w:tmpl w:val="53986624"/>
+    <w:lvl w:ilvl="0" w:tplc="3CBECD60">
+      <w:numFmt w:val="bullet"/>
+      <w:lvlText w:val="-"/>
+      <w:lvlJc w:val="left"/>
+      <w:pPr>
+        <w:ind w:left="720" w:hanging="360"/>
+      </w:pPr>
+      <w:rPr>
+        <w:rFonts w:ascii="Arial" w:eastAsia="Times New Roman" w:hAnsi="Arial" w:cs="Arial" w:hint="default"/>
+      </w:rPr>
+    </w:lvl>
+    <w:lvl w:ilvl="1" w:tplc="040C0003" w:tentative="1">
+      <w:start w:val="1"/>
+      <w:numFmt w:val="bullet"/>
+      <w:lvlText w:val="o"/>
+      <w:lvlJc w:val="left"/>
+      <w:pPr>
+        <w:ind w:left="1440" w:hanging="360"/>
+      </w:pPr>
+      <w:rPr>
+        <w:rFonts w:ascii="Courier New" w:hAnsi="Courier New" w:cs="Courier New" w:hint="default"/>
+      </w:rPr>
+    </w:lvl>
+    <w:lvl w:ilvl="2" w:tplc="040C0005" w:tentative="1">
+      <w:start w:val="1"/>
+      <w:numFmt w:val="bullet"/>
+      <w:lvlText w:val=""/>
+      <w:lvlJc w:val="left"/>
+      <w:pPr>
+        <w:ind w:left="2160" w:hanging="360"/>
+      </w:pPr>
+      <w:rPr>
+        <w:rFonts w:ascii="Wingdings" w:hAnsi="Wingdings" w:hint="default"/>
+      </w:rPr>
+    </w:lvl>
+    <w:lvl w:ilvl="3" w:tplc="040C0001" w:tentative="1">
+      <w:start w:val="1"/>
+      <w:numFmt w:val="bullet"/>
+      <w:lvlText w:val=""/>
+      <w:lvlJc w:val="left"/>
+      <w:pPr>
+        <w:ind w:left="2880" w:hanging="360"/>
+      </w:pPr>
+      <w:rPr>
+        <w:rFonts w:ascii="Symbol" w:hAnsi="Symbol" w:hint="default"/>
+      </w:rPr>
+    </w:lvl>
+    <w:lvl w:ilvl="4" w:tplc="040C0003" w:tentative="1">
+      <w:start w:val="1"/>
+      <w:numFmt w:val="bullet"/>
+      <w:lvlText w:val="o"/>
+      <w:lvlJc w:val="left"/>
+      <w:pPr>
+        <w:ind w:left="3600" w:hanging="360"/>
+      </w:pPr>
+      <w:rPr>
+        <w:rFonts w:ascii="Courier New" w:hAnsi="Courier New" w:cs="Courier New" w:hint="default"/>
+      </w:rPr>
+    </w:lvl>
+    <w:lvl w:ilvl="5" w:tplc="040C0005" w:tentative="1">
+      <w:start w:val="1"/>
+      <w:numFmt w:val="bullet"/>
+      <w:lvlText w:val=""/>
+      <w:lvlJc w:val="left"/>
+      <w:pPr>
+        <w:ind w:left="4320" w:hanging="360"/>
+      </w:pPr>
+      <w:rPr>
+        <w:rFonts w:ascii="Wingdings" w:hAnsi="Wingdings" w:hint="default"/>
+      </w:rPr>
+    </w:lvl>
+    <w:lvl w:ilvl="6" w:tplc="040C0001" w:tentative="1">
+      <w:start w:val="1"/>
+      <w:numFmt w:val="bullet"/>
+      <w:lvlText w:val=""/>
+      <w:lvlJc w:val="left"/>
+      <w:pPr>
+        <w:ind w:left="5040" w:hanging="360"/>
+      </w:pPr>
+      <w:rPr>
+        <w:rFonts w:ascii="Symbol" w:hAnsi="Symbol" w:hint="default"/>
+      </w:rPr>
+    </w:lvl>
+    <w:lvl w:ilvl="7" w:tplc="040C0003" w:tentative="1">
+      <w:start w:val="1"/>
+      <w:numFmt w:val="bullet"/>
+      <w:lvlText w:val="o"/>
+      <w:lvlJc w:val="left"/>
+      <w:pPr>
+        <w:ind w:left="5760" w:hanging="360"/>
+      </w:pPr>
+      <w:rPr>
+        <w:rFonts w:ascii="Courier New" w:hAnsi="Courier New" w:cs="Courier New" w:hint="default"/>
+      </w:rPr>
+    </w:lvl>
+    <w:lvl w:ilvl="8" w:tplc="040C0005" w:tentative="1">
+      <w:start w:val="1"/>
+      <w:numFmt w:val="bullet"/>
+      <w:lvlText w:val=""/>
+      <w:lvlJc w:val="left"/>
+      <w:pPr>
+        <w:ind w:left="6480" w:hanging="360"/>
+      </w:pPr>
+      <w:rPr>
+        <w:rFonts w:ascii="Wingdings" w:hAnsi="Wingdings" w:hint="default"/>
+      </w:rPr>
+    </w:lvl>
+  </w:abstractNum>
+  <w:num w:numId="1">
+    <w:abstractNumId w:val="0"/>
+  </w:num>
+</w:numbering>
 </file>
 
 <file path=word/styles.xml><?xml version="1.0" encoding="utf-8"?>
@@ -2275,6 +2723,17 @@
     <w:basedOn w:val="Policepardfaut"/>
     <w:rsid w:val="00184BC7"/>
   </w:style>
+  <w:style w:type="paragraph" w:styleId="Paragraphedeliste">
+    <w:name w:val="List Paragraph"/>
+    <w:basedOn w:val="Normal"/>
+    <w:uiPriority w:val="34"/>
+    <w:qFormat/>
+    <w:rsid w:val="00432B1E"/>
+    <w:pPr>
+      <w:ind w:left="720"/>
+      <w:contextualSpacing/>
+    </w:pPr>
+  </w:style>
 </w:styles>
 </file>
 

</xml_diff>